<commit_message>
typos and new problem sheet sol
</commit_message>
<xml_diff>
--- a/problem_sheets/ps3/source/Problem_sheet_3.docx
+++ b/problem_sheets/ps3/source/Problem_sheet_3.docx
@@ -1,44 +1,28 @@
 
 <file path=word/document.xml><?xml version="1.0" encoding="utf-8"?>
-<w:document xmlns:o="urn:schemas-microsoft-com:office:office" xmlns:r="http://schemas.openxmlformats.org/officeDocument/2006/relationships" xmlns:v="urn:schemas-microsoft-com:vml" xmlns:w="http://schemas.openxmlformats.org/wordprocessingml/2006/main" xmlns:w10="urn:schemas-microsoft-com:office:word" xmlns:wp="http://schemas.openxmlformats.org/drawingml/2006/wordprocessingDrawing" xmlns:wps="http://schemas.microsoft.com/office/word/2010/wordprocessingShape" xmlns:wpg="http://schemas.microsoft.com/office/word/2010/wordprocessingGroup" xmlns:mc="http://schemas.openxmlformats.org/markup-compatibility/2006" xmlns:wp14="http://schemas.microsoft.com/office/word/2010/wordprocessingDrawing" xmlns:w14="http://schemas.microsoft.com/office/word/2010/wordml" mc:Ignorable="w14 wp14">
+<w:document xmlns:wpc="http://schemas.microsoft.com/office/word/2010/wordprocessingCanvas" xmlns:cx="http://schemas.microsoft.com/office/drawing/2014/chartex" xmlns:cx1="http://schemas.microsoft.com/office/drawing/2015/9/8/chartex" xmlns:cx2="http://schemas.microsoft.com/office/drawing/2015/10/21/chartex" xmlns:cx3="http://schemas.microsoft.com/office/drawing/2016/5/9/chartex" xmlns:cx4="http://schemas.microsoft.com/office/drawing/2016/5/10/chartex" xmlns:cx5="http://schemas.microsoft.com/office/drawing/2016/5/11/chartex" xmlns:cx6="http://schemas.microsoft.com/office/drawing/2016/5/12/chartex" xmlns:cx7="http://schemas.microsoft.com/office/drawing/2016/5/13/chartex" xmlns:cx8="http://schemas.microsoft.com/office/drawing/2016/5/14/chartex" xmlns:mc="http://schemas.openxmlformats.org/markup-compatibility/2006" xmlns:aink="http://schemas.microsoft.com/office/drawing/2016/ink" xmlns:am3d="http://schemas.microsoft.com/office/drawing/2017/model3d" xmlns:o="urn:schemas-microsoft-com:office:office" xmlns:r="http://schemas.openxmlformats.org/officeDocument/2006/relationships" xmlns:m="http://schemas.openxmlformats.org/officeDocument/2006/math" xmlns:v="urn:schemas-microsoft-com:vml" xmlns:wp14="http://schemas.microsoft.com/office/word/2010/wordprocessingDrawing" xmlns:wp="http://schemas.openxmlformats.org/drawingml/2006/wordprocessingDrawing" xmlns:w10="urn:schemas-microsoft-com:office:word" xmlns:w="http://schemas.openxmlformats.org/wordprocessingml/2006/main" xmlns:w14="http://schemas.microsoft.com/office/word/2010/wordml" xmlns:w15="http://schemas.microsoft.com/office/word/2012/wordml" xmlns:w16cid="http://schemas.microsoft.com/office/word/2016/wordml/cid" xmlns:w16se="http://schemas.microsoft.com/office/word/2015/wordml/symex" xmlns:wpg="http://schemas.microsoft.com/office/word/2010/wordprocessingGroup" xmlns:wpi="http://schemas.microsoft.com/office/word/2010/wordprocessingInk" xmlns:wne="http://schemas.microsoft.com/office/word/2006/wordml" xmlns:wps="http://schemas.microsoft.com/office/word/2010/wordprocessingShape" mc:Ignorable="w14 w15 w16se w16cid wp14">
   <w:body>
     <w:p>
       <w:pPr>
-        <w:pStyle w:val="Normal"/>
         <w:rPr>
-          <w:b/>
           <w:b/>
           <w:sz w:val="32"/>
           <w:szCs w:val="32"/>
         </w:rPr>
       </w:pPr>
-      <w:r>
-        <w:rPr/>
-      </w:r>
     </w:p>
     <w:p>
       <w:pPr>
-        <w:pStyle w:val="Normal"/>
         <w:rPr>
-          <w:b/>
           <w:b/>
           <w:sz w:val="32"/>
           <w:szCs w:val="32"/>
         </w:rPr>
       </w:pPr>
-      <w:r>
-        <w:rPr>
-          <w:b/>
-          <w:sz w:val="32"/>
-          <w:szCs w:val="32"/>
-        </w:rPr>
-      </w:r>
     </w:p>
     <w:p>
       <w:pPr>
-        <w:pStyle w:val="Normal"/>
         <w:rPr>
-          <w:b/>
           <w:b/>
           <w:sz w:val="32"/>
           <w:szCs w:val="32"/>
@@ -53,28 +37,20 @@
         <w:t>Useful regressions</w:t>
       </w:r>
     </w:p>
+    <w:p/>
     <w:p>
       <w:pPr>
-        <w:pStyle w:val="Normal"/>
-        <w:rPr/>
+        <w:jc w:val="center"/>
       </w:pPr>
       <w:r>
-        <w:rPr/>
-      </w:r>
-    </w:p>
-    <w:p>
-      <w:pPr>
-        <w:pStyle w:val="Normal"/>
-        <w:jc w:val="center"/>
-        <w:rPr/>
-      </w:pPr>
-      <w:r>
-        <w:rPr/>
+        <w:rPr>
+          <w:noProof/>
+        </w:rPr>
         <w:drawing>
-          <wp:inline distT="0" distB="0" distL="0" distR="0">
+          <wp:inline distT="0" distB="0" distL="0" distR="0" wp14:anchorId="7464DDC1" wp14:editId="5C9C27E8">
             <wp:extent cx="4651375" cy="2976245"/>
             <wp:effectExtent l="0" t="0" r="0" b="0"/>
-            <wp:docPr id="1" name="Picture 1" descr=""/>
+            <wp:docPr id="1" name="Picture 1"/>
             <wp:cNvGraphicFramePr>
               <a:graphicFrameLocks xmlns:a="http://schemas.openxmlformats.org/drawingml/2006/main" noChangeAspect="1"/>
             </wp:cNvGraphicFramePr>
@@ -82,13 +58,13 @@
               <a:graphicData uri="http://schemas.openxmlformats.org/drawingml/2006/picture">
                 <pic:pic xmlns:pic="http://schemas.openxmlformats.org/drawingml/2006/picture">
                   <pic:nvPicPr>
-                    <pic:cNvPr id="1" name="Picture 1" descr=""/>
+                    <pic:cNvPr id="1" name="Picture 1"/>
                     <pic:cNvPicPr>
                       <a:picLocks noChangeAspect="1" noChangeArrowheads="1"/>
                     </pic:cNvPicPr>
                   </pic:nvPicPr>
                   <pic:blipFill>
-                    <a:blip r:embed="rId2"/>
+                    <a:blip r:embed="rId6"/>
                     <a:stretch>
                       <a:fillRect/>
                     </a:stretch>
@@ -111,24 +87,19 @@
     </w:p>
     <w:p>
       <w:pPr>
-        <w:pStyle w:val="Normal"/>
         <w:jc w:val="both"/>
-        <w:rPr/>
       </w:pPr>
-      <w:r>
-        <w:rPr/>
-      </w:r>
     </w:p>
     <w:p>
       <w:pPr>
-        <w:pStyle w:val="Normal"/>
-        <w:spacing w:before="0" w:after="80"/>
+        <w:spacing w:after="80"/>
         <w:jc w:val="both"/>
-        <w:rPr/>
       </w:pPr>
       <w:r>
-        <w:rPr/>
-        <w:t xml:space="preserve">A couple is planning a road trip for their honeymoon. They want to drive all over Ireland in a camping car. They are planning a 1000km round trip and they wonder how much they should allocate for the fuel. The couple thinks there must be a way to estimate the amount of money needed, based on the distance they are going to travel. </w:t>
+        <w:t xml:space="preserve">A couple is planning a road trip for their honeymoon. They want to drive all over Ireland in a camping car. They are planning a 1000km round trip and they wonder how much they should allocate for the fuel. The couple thinks there must be a way to estimate </w:t>
+      </w:r>
+      <w:r>
+        <w:t xml:space="preserve">the amount of money needed, based on the distance they are going to travel. </w:t>
       </w:r>
       <w:r>
         <w:rPr>
@@ -144,20 +115,19 @@
         <w:t>"If we drive for 1000km, how much will we pay for gas?"</w:t>
       </w:r>
       <w:r>
-        <w:rPr/>
         <w:t xml:space="preserve">. </w:t>
       </w:r>
     </w:p>
     <w:p>
       <w:pPr>
-        <w:pStyle w:val="Normal"/>
-        <w:spacing w:before="0" w:after="80"/>
+        <w:spacing w:after="80"/>
         <w:jc w:val="both"/>
-        <w:rPr/>
       </w:pPr>
       <w:r>
-        <w:rPr/>
-        <w:t xml:space="preserve">Fortunately, they have been laboriously tracking their car’s efficiency for the last year and have made the following graph which seems to show a connection between km driven and fuel paid. </w:t>
+        <w:t xml:space="preserve">Fortunately, they have been laboriously tracking their car’s efficiency for the last year </w:t>
+      </w:r>
+      <w:r>
+        <w:t xml:space="preserve">and have made the following graph which seems to show a connection between km driven and fuel paid. </w:t>
       </w:r>
       <w:r>
         <w:rPr>
@@ -177,7 +147,13 @@
         <w:rPr>
           <w:lang w:val="en-GB"/>
         </w:rPr>
-        <w:t> how much they are going to spend. The idea is that you can make estimated guesses about the future based on data from the past — the data points they have been laboriously logging. To do that they need a mathematical </w:t>
+        <w:t> how much they are going to spend. The idea is that you can make estimat</w:t>
+      </w:r>
+      <w:r>
+        <w:rPr>
+          <w:lang w:val="en-GB"/>
+        </w:rPr>
+        <w:t>ed guesses about the future based on data from the past — the data points they have been laboriously logging. To do that they need a mathematical </w:t>
       </w:r>
       <w:r>
         <w:rPr>
@@ -196,30 +172,23 @@
     </w:p>
     <w:p>
       <w:pPr>
-        <w:pStyle w:val="Normal"/>
         <w:jc w:val="both"/>
-        <w:rPr/>
       </w:pPr>
       <w:r>
-        <w:rPr/>
-        <w:t>Concretely By using linear regression on their log, they can fit a line and find its equation. From this equation they can then predict how much they will pay for gas for their 1000km round trip. Tada!</w:t>
+        <w:t>Concretely By using</w:t>
+      </w:r>
+      <w:r>
+        <w:t xml:space="preserve"> linear regression on their log, they can fit a line and find its equation. From this equation they can then predict how much they will pay for gas for their 1000km round trip. Tada!</w:t>
       </w:r>
     </w:p>
     <w:p>
       <w:pPr>
-        <w:pStyle w:val="Normal"/>
         <w:jc w:val="both"/>
-        <w:rPr/>
       </w:pPr>
-      <w:r>
-        <w:rPr/>
-      </w:r>
     </w:p>
     <w:p>
       <w:pPr>
-        <w:pStyle w:val="Normal"/>
         <w:rPr>
-          <w:b/>
           <w:b/>
           <w:sz w:val="32"/>
           <w:szCs w:val="32"/>
@@ -236,51 +205,45 @@
     </w:p>
     <w:p>
       <w:pPr>
-        <w:pStyle w:val="Normal"/>
         <w:jc w:val="both"/>
-        <w:rPr/>
       </w:pPr>
       <w:r>
-        <w:rPr/>
-        <w:t>Four questions, each worth two marks with two marks for attendance.</w:t>
+        <w:t>Four questions, each worth two marks with two marks for attend</w:t>
+      </w:r>
+      <w:r>
+        <w:t>ance.</w:t>
       </w:r>
     </w:p>
     <w:p>
       <w:pPr>
-        <w:pStyle w:val="Normal"/>
         <w:jc w:val="both"/>
-        <w:rPr/>
       </w:pPr>
-      <w:r>
-        <w:rPr/>
-      </w:r>
     </w:p>
     <w:p>
       <w:pPr>
-        <w:pStyle w:val="Normal"/>
         <w:jc w:val="both"/>
-        <w:rPr/>
       </w:pPr>
       <w:r>
-        <w:rPr/>
         <w:t>Let’s try to compute some goodness of fit but I have used some simpler data than our newly wed example to make the computation faster on paper. Below is a graph representing five observations and a regression line.</w:t>
       </w:r>
     </w:p>
     <w:p>
       <w:pPr>
-        <w:pStyle w:val="Normal"/>
         <w:jc w:val="center"/>
         <w:rPr>
           <w:lang w:val="en-GB"/>
         </w:rPr>
       </w:pPr>
       <w:r>
-        <w:rPr/>
+        <w:rPr>
+          <w:noProof/>
+        </w:rPr>
+        <w:lastRenderedPageBreak/>
         <w:drawing>
-          <wp:inline distT="0" distB="0" distL="0" distR="2540">
+          <wp:inline distT="0" distB="0" distL="0" distR="2540" wp14:anchorId="6DB3C453" wp14:editId="247F8436">
             <wp:extent cx="2779395" cy="2251710"/>
             <wp:effectExtent l="0" t="0" r="0" b="0"/>
-            <wp:docPr id="2" name="Picture 2" descr=""/>
+            <wp:docPr id="2" name="Picture 2"/>
             <wp:cNvGraphicFramePr>
               <a:graphicFrameLocks xmlns:a="http://schemas.openxmlformats.org/drawingml/2006/main" noChangeAspect="1"/>
             </wp:cNvGraphicFramePr>
@@ -288,13 +251,13 @@
               <a:graphicData uri="http://schemas.openxmlformats.org/drawingml/2006/picture">
                 <pic:pic xmlns:pic="http://schemas.openxmlformats.org/drawingml/2006/picture">
                   <pic:nvPicPr>
-                    <pic:cNvPr id="2" name="Picture 2" descr=""/>
+                    <pic:cNvPr id="2" name="Picture 2"/>
                     <pic:cNvPicPr>
                       <a:picLocks noChangeAspect="1" noChangeArrowheads="1"/>
                     </pic:cNvPicPr>
                   </pic:nvPicPr>
                   <pic:blipFill>
-                    <a:blip r:embed="rId3"/>
+                    <a:blip r:embed="rId7"/>
                     <a:stretch>
                       <a:fillRect/>
                     </a:stretch>
@@ -317,42 +280,26 @@
     </w:p>
     <w:p>
       <w:pPr>
-        <w:pStyle w:val="Normal"/>
-        <w:spacing w:before="0" w:after="80"/>
-        <w:rPr/>
+        <w:spacing w:after="80"/>
       </w:pPr>
       <w:r>
         <w:rPr>
           <w:lang w:val="en-GB"/>
         </w:rPr>
-        <w:t>Q</w:t>
+        <w:t>Q3. Using the equation of the li</w:t>
       </w:r>
       <w:r>
         <w:rPr>
           <w:lang w:val="en-GB"/>
         </w:rPr>
-        <w:t>3</w:t>
-      </w:r>
-      <w:r>
-        <w:rPr>
-          <w:lang w:val="en-GB"/>
-        </w:rPr>
-        <w:t>. Using the equation of the line, compute the goodness of fit using the standard error of the estimate. You can do this by filling in the following table.</w:t>
+        <w:t>ne, compute the goodness of fit using the standard error of the estimate. You can do this by filling in the following table.</w:t>
       </w:r>
     </w:p>
     <w:tbl>
       <w:tblPr>
         <w:tblStyle w:val="TableGrid"/>
         <w:tblW w:w="9011" w:type="dxa"/>
-        <w:jc w:val="left"/>
-        <w:tblInd w:w="0" w:type="dxa"/>
-        <w:tblCellMar>
-          <w:top w:w="0" w:type="dxa"/>
-          <w:left w:w="108" w:type="dxa"/>
-          <w:bottom w:w="0" w:type="dxa"/>
-          <w:right w:w="108" w:type="dxa"/>
-        </w:tblCellMar>
-        <w:tblLook w:val="04a0" w:noVBand="1" w:noHBand="0" w:lastColumn="0" w:firstColumn="1" w:lastRow="0" w:firstRow="1"/>
+        <w:tblLook w:val="04A0" w:firstRow="1" w:lastRow="0" w:firstColumn="1" w:lastColumn="0" w:noHBand="0" w:noVBand="1"/>
       </w:tblPr>
       <w:tblGrid>
         <w:gridCol w:w="1802"/>
@@ -362,19 +309,16 @@
         <w:gridCol w:w="1803"/>
       </w:tblGrid>
       <w:tr>
-        <w:trPr/>
         <w:tc>
           <w:tcPr>
             <w:tcW w:w="1802" w:type="dxa"/>
-            <w:tcBorders/>
-            <w:shd w:fill="auto" w:val="clear"/>
-            <w:tcMar>
-              <w:left w:w="108" w:type="dxa"/>
-            </w:tcMar>
-          </w:tcPr>
-          <w:p>
-            <w:pPr>
-              <w:pStyle w:val="Normal"/>
+            <w:shd w:val="clear" w:color="auto" w:fill="auto"/>
+            <w:tcMar>
+              <w:left w:w="108" w:type="dxa"/>
+            </w:tcMar>
+          </w:tcPr>
+          <w:p>
+            <w:pPr>
               <w:rPr>
                 <w:lang w:val="en-GB"/>
               </w:rPr>
@@ -390,15 +334,13 @@
         <w:tc>
           <w:tcPr>
             <w:tcW w:w="1802" w:type="dxa"/>
-            <w:tcBorders/>
-            <w:shd w:fill="auto" w:val="clear"/>
-            <w:tcMar>
-              <w:left w:w="108" w:type="dxa"/>
-            </w:tcMar>
-          </w:tcPr>
-          <w:p>
-            <w:pPr>
-              <w:pStyle w:val="Normal"/>
+            <w:shd w:val="clear" w:color="auto" w:fill="auto"/>
+            <w:tcMar>
+              <w:left w:w="108" w:type="dxa"/>
+            </w:tcMar>
+          </w:tcPr>
+          <w:p>
+            <w:pPr>
               <w:rPr>
                 <w:lang w:val="en-GB"/>
               </w:rPr>
@@ -414,17 +356,12 @@
         <w:tc>
           <w:tcPr>
             <w:tcW w:w="1802" w:type="dxa"/>
-            <w:tcBorders/>
-            <w:shd w:fill="auto" w:val="clear"/>
-            <w:tcMar>
-              <w:left w:w="108" w:type="dxa"/>
-            </w:tcMar>
-          </w:tcPr>
-          <w:p>
-            <w:pPr>
-              <w:pStyle w:val="Normal"/>
-              <w:rPr/>
-            </w:pPr>
+            <w:shd w:val="clear" w:color="auto" w:fill="auto"/>
+            <w:tcMar>
+              <w:left w:w="108" w:type="dxa"/>
+            </w:tcMar>
+          </w:tcPr>
+          <w:p>
             <w:r>
               <w:rPr>
                 <w:lang w:val="en-GB"/>
@@ -433,9 +370,9 @@
             </w:r>
             <w:r>
               <w:rPr>
-                <w:rFonts w:cs="Arial" w:ascii="Arial" w:hAnsi="Arial"/>
+                <w:rFonts w:ascii="Arial" w:hAnsi="Arial" w:cs="Arial"/>
                 <w:color w:val="545454"/>
-                <w:shd w:fill="FFFFFF" w:val="clear"/>
+                <w:shd w:val="clear" w:color="auto" w:fill="FFFFFF"/>
               </w:rPr>
               <w:t>ŷ </w:t>
             </w:r>
@@ -444,22 +381,17 @@
         <w:tc>
           <w:tcPr>
             <w:tcW w:w="1802" w:type="dxa"/>
-            <w:tcBorders/>
-            <w:shd w:fill="auto" w:val="clear"/>
-            <w:tcMar>
-              <w:left w:w="108" w:type="dxa"/>
-            </w:tcMar>
-          </w:tcPr>
-          <w:p>
-            <w:pPr>
-              <w:pStyle w:val="Normal"/>
-              <w:rPr/>
-            </w:pPr>
-            <w:r>
-              <w:rPr>
-                <w:rFonts w:cs="Arial" w:ascii="Arial" w:hAnsi="Arial"/>
+            <w:shd w:val="clear" w:color="auto" w:fill="auto"/>
+            <w:tcMar>
+              <w:left w:w="108" w:type="dxa"/>
+            </w:tcMar>
+          </w:tcPr>
+          <w:p>
+            <w:r>
+              <w:rPr>
+                <w:rFonts w:ascii="Arial" w:hAnsi="Arial" w:cs="Arial"/>
                 <w:color w:val="545454"/>
-                <w:shd w:fill="FFFFFF" w:val="clear"/>
+                <w:shd w:val="clear" w:color="auto" w:fill="FFFFFF"/>
               </w:rPr>
               <w:t>ŷ </w:t>
             </w:r>
@@ -474,17 +406,12 @@
         <w:tc>
           <w:tcPr>
             <w:tcW w:w="1803" w:type="dxa"/>
-            <w:tcBorders/>
-            <w:shd w:fill="auto" w:val="clear"/>
-            <w:tcMar>
-              <w:left w:w="108" w:type="dxa"/>
-            </w:tcMar>
-          </w:tcPr>
-          <w:p>
-            <w:pPr>
-              <w:pStyle w:val="Normal"/>
-              <w:rPr/>
-            </w:pPr>
+            <w:shd w:val="clear" w:color="auto" w:fill="auto"/>
+            <w:tcMar>
+              <w:left w:w="108" w:type="dxa"/>
+            </w:tcMar>
+          </w:tcPr>
+          <w:p>
             <w:r>
               <w:rPr>
                 <w:lang w:val="en-GB"/>
@@ -493,9 +420,9 @@
             </w:r>
             <w:r>
               <w:rPr>
-                <w:rFonts w:cs="Arial" w:ascii="Arial" w:hAnsi="Arial"/>
+                <w:rFonts w:ascii="Arial" w:hAnsi="Arial" w:cs="Arial"/>
                 <w:color w:val="545454"/>
-                <w:shd w:fill="FFFFFF" w:val="clear"/>
+                <w:shd w:val="clear" w:color="auto" w:fill="FFFFFF"/>
               </w:rPr>
               <w:t>ŷ </w:t>
             </w:r>
@@ -517,19 +444,16 @@
         </w:tc>
       </w:tr>
       <w:tr>
-        <w:trPr/>
         <w:tc>
           <w:tcPr>
             <w:tcW w:w="1802" w:type="dxa"/>
-            <w:tcBorders/>
-            <w:shd w:fill="auto" w:val="clear"/>
-            <w:tcMar>
-              <w:left w:w="108" w:type="dxa"/>
-            </w:tcMar>
-          </w:tcPr>
-          <w:p>
-            <w:pPr>
-              <w:pStyle w:val="Normal"/>
+            <w:shd w:val="clear" w:color="auto" w:fill="auto"/>
+            <w:tcMar>
+              <w:left w:w="108" w:type="dxa"/>
+            </w:tcMar>
+          </w:tcPr>
+          <w:p>
+            <w:pPr>
               <w:rPr>
                 <w:lang w:val="en-GB"/>
               </w:rPr>
@@ -545,15 +469,13 @@
         <w:tc>
           <w:tcPr>
             <w:tcW w:w="1802" w:type="dxa"/>
-            <w:tcBorders/>
-            <w:shd w:fill="auto" w:val="clear"/>
-            <w:tcMar>
-              <w:left w:w="108" w:type="dxa"/>
-            </w:tcMar>
-          </w:tcPr>
-          <w:p>
-            <w:pPr>
-              <w:pStyle w:val="Normal"/>
+            <w:shd w:val="clear" w:color="auto" w:fill="auto"/>
+            <w:tcMar>
+              <w:left w:w="108" w:type="dxa"/>
+            </w:tcMar>
+          </w:tcPr>
+          <w:p>
+            <w:pPr>
               <w:rPr>
                 <w:lang w:val="en-GB"/>
               </w:rPr>
@@ -569,17 +491,15 @@
         <w:tc>
           <w:tcPr>
             <w:tcW w:w="1802" w:type="dxa"/>
-            <w:tcBorders/>
-            <w:shd w:fill="auto" w:val="clear"/>
-            <w:tcMar>
-              <w:left w:w="108" w:type="dxa"/>
-            </w:tcMar>
-          </w:tcPr>
-          <w:p>
-            <w:pPr>
-              <w:pStyle w:val="Normal"/>
+            <w:shd w:val="clear" w:color="auto" w:fill="auto"/>
+            <w:tcMar>
+              <w:left w:w="108" w:type="dxa"/>
+            </w:tcMar>
+          </w:tcPr>
+          <w:p>
+            <w:pPr>
               <w:tabs>
-                <w:tab w:val="center" w:pos="793" w:leader="none"/>
+                <w:tab w:val="center" w:pos="793"/>
               </w:tabs>
               <w:rPr>
                 <w:color w:val="FFFFFF" w:themeColor="background1"/>
@@ -593,8 +513,6 @@
               </w:rPr>
               <w:t>1</w:t>
             </w:r>
-            <w:bookmarkStart w:id="0" w:name="_GoBack"/>
-            <w:bookmarkEnd w:id="0"/>
             <w:r>
               <w:rPr>
                 <w:color w:val="FFFFFF" w:themeColor="background1"/>
@@ -607,15 +525,13 @@
         <w:tc>
           <w:tcPr>
             <w:tcW w:w="1802" w:type="dxa"/>
-            <w:tcBorders/>
-            <w:shd w:fill="auto" w:val="clear"/>
-            <w:tcMar>
-              <w:left w:w="108" w:type="dxa"/>
-            </w:tcMar>
-          </w:tcPr>
-          <w:p>
-            <w:pPr>
-              <w:pStyle w:val="Normal"/>
+            <w:shd w:val="clear" w:color="auto" w:fill="auto"/>
+            <w:tcMar>
+              <w:left w:w="108" w:type="dxa"/>
+            </w:tcMar>
+          </w:tcPr>
+          <w:p>
+            <w:pPr>
               <w:rPr>
                 <w:color w:val="FFFFFF" w:themeColor="background1"/>
                 <w:lang w:val="en-GB"/>
@@ -633,15 +549,13 @@
         <w:tc>
           <w:tcPr>
             <w:tcW w:w="1803" w:type="dxa"/>
-            <w:tcBorders/>
-            <w:shd w:fill="auto" w:val="clear"/>
-            <w:tcMar>
-              <w:left w:w="108" w:type="dxa"/>
-            </w:tcMar>
-          </w:tcPr>
-          <w:p>
-            <w:pPr>
-              <w:pStyle w:val="Normal"/>
+            <w:shd w:val="clear" w:color="auto" w:fill="auto"/>
+            <w:tcMar>
+              <w:left w:w="108" w:type="dxa"/>
+            </w:tcMar>
+          </w:tcPr>
+          <w:p>
+            <w:pPr>
               <w:rPr>
                 <w:color w:val="FFFFFF" w:themeColor="background1"/>
                 <w:lang w:val="en-GB"/>
@@ -658,19 +572,16 @@
         </w:tc>
       </w:tr>
       <w:tr>
-        <w:trPr/>
         <w:tc>
           <w:tcPr>
             <w:tcW w:w="1802" w:type="dxa"/>
-            <w:tcBorders/>
-            <w:shd w:fill="auto" w:val="clear"/>
-            <w:tcMar>
-              <w:left w:w="108" w:type="dxa"/>
-            </w:tcMar>
-          </w:tcPr>
-          <w:p>
-            <w:pPr>
-              <w:pStyle w:val="Normal"/>
+            <w:shd w:val="clear" w:color="auto" w:fill="auto"/>
+            <w:tcMar>
+              <w:left w:w="108" w:type="dxa"/>
+            </w:tcMar>
+          </w:tcPr>
+          <w:p>
+            <w:pPr>
               <w:rPr>
                 <w:lang w:val="en-GB"/>
               </w:rPr>
@@ -686,15 +597,13 @@
         <w:tc>
           <w:tcPr>
             <w:tcW w:w="1802" w:type="dxa"/>
-            <w:tcBorders/>
-            <w:shd w:fill="auto" w:val="clear"/>
-            <w:tcMar>
-              <w:left w:w="108" w:type="dxa"/>
-            </w:tcMar>
-          </w:tcPr>
-          <w:p>
-            <w:pPr>
-              <w:pStyle w:val="Normal"/>
+            <w:shd w:val="clear" w:color="auto" w:fill="auto"/>
+            <w:tcMar>
+              <w:left w:w="108" w:type="dxa"/>
+            </w:tcMar>
+          </w:tcPr>
+          <w:p>
+            <w:pPr>
               <w:rPr>
                 <w:lang w:val="en-GB"/>
               </w:rPr>
@@ -710,15 +619,13 @@
         <w:tc>
           <w:tcPr>
             <w:tcW w:w="1802" w:type="dxa"/>
-            <w:tcBorders/>
-            <w:shd w:fill="auto" w:val="clear"/>
-            <w:tcMar>
-              <w:left w:w="108" w:type="dxa"/>
-            </w:tcMar>
-          </w:tcPr>
-          <w:p>
-            <w:pPr>
-              <w:pStyle w:val="Normal"/>
+            <w:shd w:val="clear" w:color="auto" w:fill="auto"/>
+            <w:tcMar>
+              <w:left w:w="108" w:type="dxa"/>
+            </w:tcMar>
+          </w:tcPr>
+          <w:p>
+            <w:pPr>
               <w:rPr>
                 <w:color w:val="FFFFFF" w:themeColor="background1"/>
                 <w:lang w:val="en-GB"/>
@@ -736,15 +643,13 @@
         <w:tc>
           <w:tcPr>
             <w:tcW w:w="1802" w:type="dxa"/>
-            <w:tcBorders/>
-            <w:shd w:fill="auto" w:val="clear"/>
-            <w:tcMar>
-              <w:left w:w="108" w:type="dxa"/>
-            </w:tcMar>
-          </w:tcPr>
-          <w:p>
-            <w:pPr>
-              <w:pStyle w:val="Normal"/>
+            <w:shd w:val="clear" w:color="auto" w:fill="auto"/>
+            <w:tcMar>
+              <w:left w:w="108" w:type="dxa"/>
+            </w:tcMar>
+          </w:tcPr>
+          <w:p>
+            <w:pPr>
               <w:rPr>
                 <w:color w:val="FFFFFF" w:themeColor="background1"/>
                 <w:lang w:val="en-GB"/>
@@ -762,15 +667,13 @@
         <w:tc>
           <w:tcPr>
             <w:tcW w:w="1803" w:type="dxa"/>
-            <w:tcBorders/>
-            <w:shd w:fill="auto" w:val="clear"/>
-            <w:tcMar>
-              <w:left w:w="108" w:type="dxa"/>
-            </w:tcMar>
-          </w:tcPr>
-          <w:p>
-            <w:pPr>
-              <w:pStyle w:val="Normal"/>
+            <w:shd w:val="clear" w:color="auto" w:fill="auto"/>
+            <w:tcMar>
+              <w:left w:w="108" w:type="dxa"/>
+            </w:tcMar>
+          </w:tcPr>
+          <w:p>
+            <w:pPr>
               <w:rPr>
                 <w:color w:val="FFFFFF" w:themeColor="background1"/>
                 <w:lang w:val="en-GB"/>
@@ -787,19 +690,16 @@
         </w:tc>
       </w:tr>
       <w:tr>
-        <w:trPr/>
         <w:tc>
           <w:tcPr>
             <w:tcW w:w="1802" w:type="dxa"/>
-            <w:tcBorders/>
-            <w:shd w:fill="auto" w:val="clear"/>
-            <w:tcMar>
-              <w:left w:w="108" w:type="dxa"/>
-            </w:tcMar>
-          </w:tcPr>
-          <w:p>
-            <w:pPr>
-              <w:pStyle w:val="Normal"/>
+            <w:shd w:val="clear" w:color="auto" w:fill="auto"/>
+            <w:tcMar>
+              <w:left w:w="108" w:type="dxa"/>
+            </w:tcMar>
+          </w:tcPr>
+          <w:p>
+            <w:pPr>
               <w:rPr>
                 <w:lang w:val="en-GB"/>
               </w:rPr>
@@ -815,15 +715,13 @@
         <w:tc>
           <w:tcPr>
             <w:tcW w:w="1802" w:type="dxa"/>
-            <w:tcBorders/>
-            <w:shd w:fill="auto" w:val="clear"/>
-            <w:tcMar>
-              <w:left w:w="108" w:type="dxa"/>
-            </w:tcMar>
-          </w:tcPr>
-          <w:p>
-            <w:pPr>
-              <w:pStyle w:val="Normal"/>
+            <w:shd w:val="clear" w:color="auto" w:fill="auto"/>
+            <w:tcMar>
+              <w:left w:w="108" w:type="dxa"/>
+            </w:tcMar>
+          </w:tcPr>
+          <w:p>
+            <w:pPr>
               <w:rPr>
                 <w:lang w:val="en-GB"/>
               </w:rPr>
@@ -839,15 +737,13 @@
         <w:tc>
           <w:tcPr>
             <w:tcW w:w="1802" w:type="dxa"/>
-            <w:tcBorders/>
-            <w:shd w:fill="auto" w:val="clear"/>
-            <w:tcMar>
-              <w:left w:w="108" w:type="dxa"/>
-            </w:tcMar>
-          </w:tcPr>
-          <w:p>
-            <w:pPr>
-              <w:pStyle w:val="Normal"/>
+            <w:shd w:val="clear" w:color="auto" w:fill="auto"/>
+            <w:tcMar>
+              <w:left w:w="108" w:type="dxa"/>
+            </w:tcMar>
+          </w:tcPr>
+          <w:p>
+            <w:pPr>
               <w:rPr>
                 <w:color w:val="FFFFFF" w:themeColor="background1"/>
                 <w:lang w:val="en-GB"/>
@@ -865,15 +761,13 @@
         <w:tc>
           <w:tcPr>
             <w:tcW w:w="1802" w:type="dxa"/>
-            <w:tcBorders/>
-            <w:shd w:fill="auto" w:val="clear"/>
-            <w:tcMar>
-              <w:left w:w="108" w:type="dxa"/>
-            </w:tcMar>
-          </w:tcPr>
-          <w:p>
-            <w:pPr>
-              <w:pStyle w:val="Normal"/>
+            <w:shd w:val="clear" w:color="auto" w:fill="auto"/>
+            <w:tcMar>
+              <w:left w:w="108" w:type="dxa"/>
+            </w:tcMar>
+          </w:tcPr>
+          <w:p>
+            <w:pPr>
               <w:rPr>
                 <w:color w:val="FFFFFF" w:themeColor="background1"/>
                 <w:lang w:val="en-GB"/>
@@ -891,15 +785,13 @@
         <w:tc>
           <w:tcPr>
             <w:tcW w:w="1803" w:type="dxa"/>
-            <w:tcBorders/>
-            <w:shd w:fill="auto" w:val="clear"/>
-            <w:tcMar>
-              <w:left w:w="108" w:type="dxa"/>
-            </w:tcMar>
-          </w:tcPr>
-          <w:p>
-            <w:pPr>
-              <w:pStyle w:val="Normal"/>
+            <w:shd w:val="clear" w:color="auto" w:fill="auto"/>
+            <w:tcMar>
+              <w:left w:w="108" w:type="dxa"/>
+            </w:tcMar>
+          </w:tcPr>
+          <w:p>
+            <w:pPr>
               <w:rPr>
                 <w:color w:val="FFFFFF" w:themeColor="background1"/>
                 <w:lang w:val="en-GB"/>
@@ -916,19 +808,16 @@
         </w:tc>
       </w:tr>
       <w:tr>
-        <w:trPr/>
         <w:tc>
           <w:tcPr>
             <w:tcW w:w="1802" w:type="dxa"/>
-            <w:tcBorders/>
-            <w:shd w:fill="auto" w:val="clear"/>
-            <w:tcMar>
-              <w:left w:w="108" w:type="dxa"/>
-            </w:tcMar>
-          </w:tcPr>
-          <w:p>
-            <w:pPr>
-              <w:pStyle w:val="Normal"/>
+            <w:shd w:val="clear" w:color="auto" w:fill="auto"/>
+            <w:tcMar>
+              <w:left w:w="108" w:type="dxa"/>
+            </w:tcMar>
+          </w:tcPr>
+          <w:p>
+            <w:pPr>
               <w:rPr>
                 <w:lang w:val="en-GB"/>
               </w:rPr>
@@ -944,15 +833,13 @@
         <w:tc>
           <w:tcPr>
             <w:tcW w:w="1802" w:type="dxa"/>
-            <w:tcBorders/>
-            <w:shd w:fill="auto" w:val="clear"/>
-            <w:tcMar>
-              <w:left w:w="108" w:type="dxa"/>
-            </w:tcMar>
-          </w:tcPr>
-          <w:p>
-            <w:pPr>
-              <w:pStyle w:val="Normal"/>
+            <w:shd w:val="clear" w:color="auto" w:fill="auto"/>
+            <w:tcMar>
+              <w:left w:w="108" w:type="dxa"/>
+            </w:tcMar>
+          </w:tcPr>
+          <w:p>
+            <w:pPr>
               <w:rPr>
                 <w:lang w:val="en-GB"/>
               </w:rPr>
@@ -968,15 +855,13 @@
         <w:tc>
           <w:tcPr>
             <w:tcW w:w="1802" w:type="dxa"/>
-            <w:tcBorders/>
-            <w:shd w:fill="auto" w:val="clear"/>
-            <w:tcMar>
-              <w:left w:w="108" w:type="dxa"/>
-            </w:tcMar>
-          </w:tcPr>
-          <w:p>
-            <w:pPr>
-              <w:pStyle w:val="Normal"/>
+            <w:shd w:val="clear" w:color="auto" w:fill="auto"/>
+            <w:tcMar>
+              <w:left w:w="108" w:type="dxa"/>
+            </w:tcMar>
+          </w:tcPr>
+          <w:p>
+            <w:pPr>
               <w:rPr>
                 <w:color w:val="FFFFFF" w:themeColor="background1"/>
                 <w:lang w:val="en-GB"/>
@@ -994,15 +879,13 @@
         <w:tc>
           <w:tcPr>
             <w:tcW w:w="1802" w:type="dxa"/>
-            <w:tcBorders/>
-            <w:shd w:fill="auto" w:val="clear"/>
-            <w:tcMar>
-              <w:left w:w="108" w:type="dxa"/>
-            </w:tcMar>
-          </w:tcPr>
-          <w:p>
-            <w:pPr>
-              <w:pStyle w:val="Normal"/>
+            <w:shd w:val="clear" w:color="auto" w:fill="auto"/>
+            <w:tcMar>
+              <w:left w:w="108" w:type="dxa"/>
+            </w:tcMar>
+          </w:tcPr>
+          <w:p>
+            <w:pPr>
               <w:rPr>
                 <w:color w:val="FFFFFF" w:themeColor="background1"/>
                 <w:lang w:val="en-GB"/>
@@ -1020,15 +903,13 @@
         <w:tc>
           <w:tcPr>
             <w:tcW w:w="1803" w:type="dxa"/>
-            <w:tcBorders/>
-            <w:shd w:fill="auto" w:val="clear"/>
-            <w:tcMar>
-              <w:left w:w="108" w:type="dxa"/>
-            </w:tcMar>
-          </w:tcPr>
-          <w:p>
-            <w:pPr>
-              <w:pStyle w:val="Normal"/>
+            <w:shd w:val="clear" w:color="auto" w:fill="auto"/>
+            <w:tcMar>
+              <w:left w:w="108" w:type="dxa"/>
+            </w:tcMar>
+          </w:tcPr>
+          <w:p>
+            <w:pPr>
               <w:rPr>
                 <w:color w:val="FFFFFF" w:themeColor="background1"/>
                 <w:lang w:val="en-GB"/>
@@ -1045,19 +926,16 @@
         </w:tc>
       </w:tr>
       <w:tr>
-        <w:trPr/>
         <w:tc>
           <w:tcPr>
             <w:tcW w:w="1802" w:type="dxa"/>
-            <w:tcBorders/>
-            <w:shd w:fill="auto" w:val="clear"/>
-            <w:tcMar>
-              <w:left w:w="108" w:type="dxa"/>
-            </w:tcMar>
-          </w:tcPr>
-          <w:p>
-            <w:pPr>
-              <w:pStyle w:val="Normal"/>
+            <w:shd w:val="clear" w:color="auto" w:fill="auto"/>
+            <w:tcMar>
+              <w:left w:w="108" w:type="dxa"/>
+            </w:tcMar>
+          </w:tcPr>
+          <w:p>
+            <w:pPr>
               <w:rPr>
                 <w:lang w:val="en-GB"/>
               </w:rPr>
@@ -1073,15 +951,13 @@
         <w:tc>
           <w:tcPr>
             <w:tcW w:w="1802" w:type="dxa"/>
-            <w:tcBorders/>
-            <w:shd w:fill="auto" w:val="clear"/>
-            <w:tcMar>
-              <w:left w:w="108" w:type="dxa"/>
-            </w:tcMar>
-          </w:tcPr>
-          <w:p>
-            <w:pPr>
-              <w:pStyle w:val="Normal"/>
+            <w:shd w:val="clear" w:color="auto" w:fill="auto"/>
+            <w:tcMar>
+              <w:left w:w="108" w:type="dxa"/>
+            </w:tcMar>
+          </w:tcPr>
+          <w:p>
+            <w:pPr>
               <w:rPr>
                 <w:lang w:val="en-GB"/>
               </w:rPr>
@@ -1097,15 +973,13 @@
         <w:tc>
           <w:tcPr>
             <w:tcW w:w="1802" w:type="dxa"/>
-            <w:tcBorders/>
-            <w:shd w:fill="auto" w:val="clear"/>
-            <w:tcMar>
-              <w:left w:w="108" w:type="dxa"/>
-            </w:tcMar>
-          </w:tcPr>
-          <w:p>
-            <w:pPr>
-              <w:pStyle w:val="Normal"/>
+            <w:shd w:val="clear" w:color="auto" w:fill="auto"/>
+            <w:tcMar>
+              <w:left w:w="108" w:type="dxa"/>
+            </w:tcMar>
+          </w:tcPr>
+          <w:p>
+            <w:pPr>
               <w:rPr>
                 <w:color w:val="FFFFFF" w:themeColor="background1"/>
                 <w:lang w:val="en-GB"/>
@@ -1123,15 +997,13 @@
         <w:tc>
           <w:tcPr>
             <w:tcW w:w="1802" w:type="dxa"/>
-            <w:tcBorders/>
-            <w:shd w:fill="auto" w:val="clear"/>
-            <w:tcMar>
-              <w:left w:w="108" w:type="dxa"/>
-            </w:tcMar>
-          </w:tcPr>
-          <w:p>
-            <w:pPr>
-              <w:pStyle w:val="Normal"/>
+            <w:shd w:val="clear" w:color="auto" w:fill="auto"/>
+            <w:tcMar>
+              <w:left w:w="108" w:type="dxa"/>
+            </w:tcMar>
+          </w:tcPr>
+          <w:p>
+            <w:pPr>
               <w:rPr>
                 <w:color w:val="FFFFFF" w:themeColor="background1"/>
                 <w:lang w:val="en-GB"/>
@@ -1149,15 +1021,13 @@
         <w:tc>
           <w:tcPr>
             <w:tcW w:w="1803" w:type="dxa"/>
-            <w:tcBorders/>
-            <w:shd w:fill="auto" w:val="clear"/>
-            <w:tcMar>
-              <w:left w:w="108" w:type="dxa"/>
-            </w:tcMar>
-          </w:tcPr>
-          <w:p>
-            <w:pPr>
-              <w:pStyle w:val="Normal"/>
+            <w:shd w:val="clear" w:color="auto" w:fill="auto"/>
+            <w:tcMar>
+              <w:left w:w="108" w:type="dxa"/>
+            </w:tcMar>
+          </w:tcPr>
+          <w:p>
+            <w:pPr>
               <w:rPr>
                 <w:color w:val="FFFFFF" w:themeColor="background1"/>
                 <w:lang w:val="en-GB"/>
@@ -1176,7 +1046,6 @@
     </w:tbl>
     <w:p>
       <w:pPr>
-        <w:pStyle w:val="Normal"/>
         <w:rPr>
           <w:lang w:val="en-GB"/>
         </w:rPr>
@@ -1190,45 +1059,37 @@
     </w:p>
     <w:p>
       <w:pPr>
-        <w:pStyle w:val="Normal"/>
-        <w:spacing w:before="0" w:after="80"/>
-        <w:rPr/>
+        <w:spacing w:after="80"/>
       </w:pPr>
       <w:r>
         <w:rPr>
           <w:lang w:val="en-GB"/>
         </w:rPr>
-        <w:t>Q</w:t>
+        <w:t>Q4. Using the equation of the line, compute the goodness of fit using the R square. The m</w:t>
       </w:r>
       <w:r>
         <w:rPr>
           <w:lang w:val="en-GB"/>
         </w:rPr>
-        <w:t>4</w:t>
-      </w:r>
+        <w:t>e</w:t>
+      </w:r>
+      <w:bookmarkStart w:id="0" w:name="_GoBack"/>
+      <w:bookmarkEnd w:id="0"/>
       <w:r>
         <w:rPr>
           <w:lang w:val="en-GB"/>
         </w:rPr>
-        <w:t>. Using the equation of the line, compute the goodness of fit using the R square. The man of y is (2+1+3+3+4)/5= 2.6. You can do this by filling in the following table.</w:t>
+        <w:t>an of y is (2+1+3+3+4)/5= 2.6. You can do this by filling in the following table.</w:t>
       </w:r>
     </w:p>
     <w:tbl>
       <w:tblPr>
         <w:tblStyle w:val="TableGrid"/>
         <w:tblW w:w="9010" w:type="dxa"/>
-        <w:jc w:val="left"/>
-        <w:tblInd w:w="0" w:type="dxa"/>
-        <w:tblCellMar>
-          <w:top w:w="0" w:type="dxa"/>
-          <w:left w:w="108" w:type="dxa"/>
-          <w:bottom w:w="0" w:type="dxa"/>
-          <w:right w:w="108" w:type="dxa"/>
-        </w:tblCellMar>
-        <w:tblLook w:val="04a0" w:noVBand="1" w:noHBand="0" w:lastColumn="0" w:firstColumn="1" w:lastRow="0" w:firstRow="1"/>
+        <w:tblLook w:val="04A0" w:firstRow="1" w:lastRow="0" w:firstColumn="1" w:lastColumn="0" w:noHBand="0" w:noVBand="1"/>
       </w:tblPr>
       <w:tblGrid>
-        <w:gridCol w:w="703"/>
+        <w:gridCol w:w="704"/>
         <w:gridCol w:w="992"/>
         <w:gridCol w:w="1418"/>
         <w:gridCol w:w="1417"/>
@@ -1237,19 +1098,16 @@
         <w:gridCol w:w="1785"/>
       </w:tblGrid>
       <w:tr>
-        <w:trPr/>
         <w:tc>
           <w:tcPr>
             <w:tcW w:w="703" w:type="dxa"/>
-            <w:tcBorders/>
-            <w:shd w:fill="auto" w:val="clear"/>
-            <w:tcMar>
-              <w:left w:w="108" w:type="dxa"/>
-            </w:tcMar>
-          </w:tcPr>
-          <w:p>
-            <w:pPr>
-              <w:pStyle w:val="Normal"/>
+            <w:shd w:val="clear" w:color="auto" w:fill="auto"/>
+            <w:tcMar>
+              <w:left w:w="108" w:type="dxa"/>
+            </w:tcMar>
+          </w:tcPr>
+          <w:p>
+            <w:pPr>
               <w:rPr>
                 <w:sz w:val="20"/>
                 <w:szCs w:val="20"/>
@@ -1269,15 +1127,13 @@
         <w:tc>
           <w:tcPr>
             <w:tcW w:w="992" w:type="dxa"/>
-            <w:tcBorders/>
-            <w:shd w:fill="auto" w:val="clear"/>
-            <w:tcMar>
-              <w:left w:w="108" w:type="dxa"/>
-            </w:tcMar>
-          </w:tcPr>
-          <w:p>
-            <w:pPr>
-              <w:pStyle w:val="Normal"/>
+            <w:shd w:val="clear" w:color="auto" w:fill="auto"/>
+            <w:tcMar>
+              <w:left w:w="108" w:type="dxa"/>
+            </w:tcMar>
+          </w:tcPr>
+          <w:p>
+            <w:pPr>
               <w:rPr>
                 <w:sz w:val="20"/>
                 <w:szCs w:val="20"/>
@@ -1297,15 +1153,13 @@
         <w:tc>
           <w:tcPr>
             <w:tcW w:w="1418" w:type="dxa"/>
-            <w:tcBorders/>
-            <w:shd w:fill="auto" w:val="clear"/>
-            <w:tcMar>
-              <w:left w:w="108" w:type="dxa"/>
-            </w:tcMar>
-          </w:tcPr>
-          <w:p>
-            <w:pPr>
-              <w:pStyle w:val="Normal"/>
+            <w:shd w:val="clear" w:color="auto" w:fill="auto"/>
+            <w:tcMar>
+              <w:left w:w="108" w:type="dxa"/>
+            </w:tcMar>
+          </w:tcPr>
+          <w:p>
+            <w:pPr>
               <w:rPr>
                 <w:sz w:val="20"/>
                 <w:szCs w:val="20"/>
@@ -1314,11 +1168,11 @@
             </w:pPr>
             <w:r>
               <w:rPr>
-                <w:rFonts w:cs="Arial" w:ascii="Arial" w:hAnsi="Arial"/>
+                <w:rFonts w:ascii="Arial" w:hAnsi="Arial" w:cs="Arial"/>
                 <w:color w:val="545454"/>
                 <w:sz w:val="20"/>
                 <w:szCs w:val="20"/>
-                <w:shd w:fill="FFFFFF" w:val="clear"/>
+                <w:shd w:val="clear" w:color="auto" w:fill="FFFFFF"/>
               </w:rPr>
               <w:t>y – mean(y)</w:t>
             </w:r>
@@ -1327,15 +1181,13 @@
         <w:tc>
           <w:tcPr>
             <w:tcW w:w="1417" w:type="dxa"/>
-            <w:tcBorders/>
-            <w:shd w:fill="auto" w:val="clear"/>
-            <w:tcMar>
-              <w:left w:w="108" w:type="dxa"/>
-            </w:tcMar>
-          </w:tcPr>
-          <w:p>
-            <w:pPr>
-              <w:pStyle w:val="Normal"/>
+            <w:shd w:val="clear" w:color="auto" w:fill="auto"/>
+            <w:tcMar>
+              <w:left w:w="108" w:type="dxa"/>
+            </w:tcMar>
+          </w:tcPr>
+          <w:p>
+            <w:pPr>
               <w:rPr>
                 <w:sz w:val="20"/>
                 <w:szCs w:val="20"/>
@@ -1365,15 +1217,13 @@
         <w:tc>
           <w:tcPr>
             <w:tcW w:w="1418" w:type="dxa"/>
-            <w:tcBorders/>
-            <w:shd w:fill="auto" w:val="clear"/>
-            <w:tcMar>
-              <w:left w:w="108" w:type="dxa"/>
-            </w:tcMar>
-          </w:tcPr>
-          <w:p>
-            <w:pPr>
-              <w:pStyle w:val="Normal"/>
+            <w:shd w:val="clear" w:color="auto" w:fill="auto"/>
+            <w:tcMar>
+              <w:left w:w="108" w:type="dxa"/>
+            </w:tcMar>
+          </w:tcPr>
+          <w:p>
+            <w:pPr>
               <w:rPr>
                 <w:sz w:val="20"/>
                 <w:szCs w:val="20"/>
@@ -1390,11 +1240,11 @@
             </w:r>
             <w:r>
               <w:rPr>
-                <w:rFonts w:cs="Arial" w:ascii="Arial" w:hAnsi="Arial"/>
+                <w:rFonts w:ascii="Arial" w:hAnsi="Arial" w:cs="Arial"/>
                 <w:color w:val="545454"/>
                 <w:sz w:val="20"/>
                 <w:szCs w:val="20"/>
-                <w:shd w:fill="FFFFFF" w:val="clear"/>
+                <w:shd w:val="clear" w:color="auto" w:fill="FFFFFF"/>
               </w:rPr>
               <w:t>ŷ </w:t>
             </w:r>
@@ -1403,15 +1253,13 @@
         <w:tc>
           <w:tcPr>
             <w:tcW w:w="1276" w:type="dxa"/>
-            <w:tcBorders/>
-            <w:shd w:fill="auto" w:val="clear"/>
-            <w:tcMar>
-              <w:left w:w="108" w:type="dxa"/>
-            </w:tcMar>
-          </w:tcPr>
-          <w:p>
-            <w:pPr>
-              <w:pStyle w:val="Normal"/>
+            <w:shd w:val="clear" w:color="auto" w:fill="auto"/>
+            <w:tcMar>
+              <w:left w:w="108" w:type="dxa"/>
+            </w:tcMar>
+          </w:tcPr>
+          <w:p>
+            <w:pPr>
               <w:rPr>
                 <w:sz w:val="20"/>
                 <w:szCs w:val="20"/>
@@ -1420,11 +1268,11 @@
             </w:pPr>
             <w:r>
               <w:rPr>
-                <w:rFonts w:cs="Arial" w:ascii="Arial" w:hAnsi="Arial"/>
+                <w:rFonts w:ascii="Arial" w:hAnsi="Arial" w:cs="Arial"/>
                 <w:color w:val="545454"/>
                 <w:sz w:val="20"/>
                 <w:szCs w:val="20"/>
-                <w:shd w:fill="FFFFFF" w:val="clear"/>
+                <w:shd w:val="clear" w:color="auto" w:fill="FFFFFF"/>
               </w:rPr>
               <w:t>ŷ </w:t>
             </w:r>
@@ -1441,15 +1289,13 @@
         <w:tc>
           <w:tcPr>
             <w:tcW w:w="1785" w:type="dxa"/>
-            <w:tcBorders/>
-            <w:shd w:fill="auto" w:val="clear"/>
-            <w:tcMar>
-              <w:left w:w="108" w:type="dxa"/>
-            </w:tcMar>
-          </w:tcPr>
-          <w:p>
-            <w:pPr>
-              <w:pStyle w:val="Normal"/>
+            <w:shd w:val="clear" w:color="auto" w:fill="auto"/>
+            <w:tcMar>
+              <w:left w:w="108" w:type="dxa"/>
+            </w:tcMar>
+          </w:tcPr>
+          <w:p>
+            <w:pPr>
               <w:rPr>
                 <w:sz w:val="20"/>
                 <w:szCs w:val="20"/>
@@ -1464,13 +1310,14 @@
               </w:rPr>
               <w:t>(</w:t>
             </w:r>
-            <w:r>
-              <w:rPr>
-                <w:rFonts w:cs="Arial" w:ascii="Arial" w:hAnsi="Arial"/>
+            <w:proofErr w:type="gramStart"/>
+            <w:r>
+              <w:rPr>
+                <w:rFonts w:ascii="Arial" w:hAnsi="Arial" w:cs="Arial"/>
                 <w:color w:val="545454"/>
                 <w:sz w:val="20"/>
                 <w:szCs w:val="20"/>
-                <w:shd w:fill="FFFFFF" w:val="clear"/>
+                <w:shd w:val="clear" w:color="auto" w:fill="FFFFFF"/>
               </w:rPr>
               <w:t>ŷ </w:t>
             </w:r>
@@ -1480,7 +1327,16 @@
                 <w:szCs w:val="20"/>
                 <w:lang w:val="en-GB"/>
               </w:rPr>
-              <w:t xml:space="preserve"> - mean(y))</w:t>
+              <w:t xml:space="preserve"> -</w:t>
+            </w:r>
+            <w:proofErr w:type="gramEnd"/>
+            <w:r>
+              <w:rPr>
+                <w:sz w:val="20"/>
+                <w:szCs w:val="20"/>
+                <w:lang w:val="en-GB"/>
+              </w:rPr>
+              <w:t xml:space="preserve"> mean(y))</w:t>
             </w:r>
             <w:r>
               <w:rPr>
@@ -1496,19 +1352,16 @@
         </w:tc>
       </w:tr>
       <w:tr>
-        <w:trPr/>
         <w:tc>
           <w:tcPr>
             <w:tcW w:w="703" w:type="dxa"/>
-            <w:tcBorders/>
-            <w:shd w:fill="auto" w:val="clear"/>
-            <w:tcMar>
-              <w:left w:w="108" w:type="dxa"/>
-            </w:tcMar>
-          </w:tcPr>
-          <w:p>
-            <w:pPr>
-              <w:pStyle w:val="Normal"/>
+            <w:shd w:val="clear" w:color="auto" w:fill="auto"/>
+            <w:tcMar>
+              <w:left w:w="108" w:type="dxa"/>
+            </w:tcMar>
+          </w:tcPr>
+          <w:p>
+            <w:pPr>
               <w:rPr>
                 <w:lang w:val="en-GB"/>
               </w:rPr>
@@ -1524,15 +1377,13 @@
         <w:tc>
           <w:tcPr>
             <w:tcW w:w="992" w:type="dxa"/>
-            <w:tcBorders/>
-            <w:shd w:fill="auto" w:val="clear"/>
-            <w:tcMar>
-              <w:left w:w="108" w:type="dxa"/>
-            </w:tcMar>
-          </w:tcPr>
-          <w:p>
-            <w:pPr>
-              <w:pStyle w:val="Normal"/>
+            <w:shd w:val="clear" w:color="auto" w:fill="auto"/>
+            <w:tcMar>
+              <w:left w:w="108" w:type="dxa"/>
+            </w:tcMar>
+          </w:tcPr>
+          <w:p>
+            <w:pPr>
               <w:rPr>
                 <w:lang w:val="en-GB"/>
               </w:rPr>
@@ -1548,15 +1399,13 @@
         <w:tc>
           <w:tcPr>
             <w:tcW w:w="1418" w:type="dxa"/>
-            <w:tcBorders/>
-            <w:shd w:fill="auto" w:val="clear"/>
-            <w:tcMar>
-              <w:left w:w="108" w:type="dxa"/>
-            </w:tcMar>
-          </w:tcPr>
-          <w:p>
-            <w:pPr>
-              <w:pStyle w:val="Normal"/>
+            <w:shd w:val="clear" w:color="auto" w:fill="auto"/>
+            <w:tcMar>
+              <w:left w:w="108" w:type="dxa"/>
+            </w:tcMar>
+          </w:tcPr>
+          <w:p>
+            <w:pPr>
               <w:rPr>
                 <w:color w:val="FFFFFF" w:themeColor="background1"/>
                 <w:lang w:val="en-GB"/>
@@ -1574,15 +1423,13 @@
         <w:tc>
           <w:tcPr>
             <w:tcW w:w="1417" w:type="dxa"/>
-            <w:tcBorders/>
-            <w:shd w:fill="auto" w:val="clear"/>
-            <w:tcMar>
-              <w:left w:w="108" w:type="dxa"/>
-            </w:tcMar>
-          </w:tcPr>
-          <w:p>
-            <w:pPr>
-              <w:pStyle w:val="Normal"/>
+            <w:shd w:val="clear" w:color="auto" w:fill="auto"/>
+            <w:tcMar>
+              <w:left w:w="108" w:type="dxa"/>
+            </w:tcMar>
+          </w:tcPr>
+          <w:p>
+            <w:pPr>
               <w:rPr>
                 <w:color w:val="FFFFFF" w:themeColor="background1"/>
                 <w:lang w:val="en-GB"/>
@@ -1600,15 +1447,13 @@
         <w:tc>
           <w:tcPr>
             <w:tcW w:w="1418" w:type="dxa"/>
-            <w:tcBorders/>
-            <w:shd w:fill="auto" w:val="clear"/>
-            <w:tcMar>
-              <w:left w:w="108" w:type="dxa"/>
-            </w:tcMar>
-          </w:tcPr>
-          <w:p>
-            <w:pPr>
-              <w:pStyle w:val="Normal"/>
+            <w:shd w:val="clear" w:color="auto" w:fill="auto"/>
+            <w:tcMar>
+              <w:left w:w="108" w:type="dxa"/>
+            </w:tcMar>
+          </w:tcPr>
+          <w:p>
+            <w:pPr>
               <w:rPr>
                 <w:color w:val="FFFFFF" w:themeColor="background1"/>
                 <w:lang w:val="en-GB"/>
@@ -1626,15 +1471,13 @@
         <w:tc>
           <w:tcPr>
             <w:tcW w:w="1276" w:type="dxa"/>
-            <w:tcBorders/>
-            <w:shd w:fill="auto" w:val="clear"/>
-            <w:tcMar>
-              <w:left w:w="108" w:type="dxa"/>
-            </w:tcMar>
-          </w:tcPr>
-          <w:p>
-            <w:pPr>
-              <w:pStyle w:val="Normal"/>
+            <w:shd w:val="clear" w:color="auto" w:fill="auto"/>
+            <w:tcMar>
+              <w:left w:w="108" w:type="dxa"/>
+            </w:tcMar>
+          </w:tcPr>
+          <w:p>
+            <w:pPr>
               <w:rPr>
                 <w:color w:val="FFFFFF" w:themeColor="background1"/>
                 <w:lang w:val="en-GB"/>
@@ -1652,15 +1495,13 @@
         <w:tc>
           <w:tcPr>
             <w:tcW w:w="1785" w:type="dxa"/>
-            <w:tcBorders/>
-            <w:shd w:fill="auto" w:val="clear"/>
-            <w:tcMar>
-              <w:left w:w="108" w:type="dxa"/>
-            </w:tcMar>
-          </w:tcPr>
-          <w:p>
-            <w:pPr>
-              <w:pStyle w:val="Normal"/>
+            <w:shd w:val="clear" w:color="auto" w:fill="auto"/>
+            <w:tcMar>
+              <w:left w:w="108" w:type="dxa"/>
+            </w:tcMar>
+          </w:tcPr>
+          <w:p>
+            <w:pPr>
               <w:rPr>
                 <w:color w:val="FFFFFF" w:themeColor="background1"/>
                 <w:lang w:val="en-GB"/>
@@ -1677,19 +1518,16 @@
         </w:tc>
       </w:tr>
       <w:tr>
-        <w:trPr/>
         <w:tc>
           <w:tcPr>
             <w:tcW w:w="703" w:type="dxa"/>
-            <w:tcBorders/>
-            <w:shd w:fill="auto" w:val="clear"/>
-            <w:tcMar>
-              <w:left w:w="108" w:type="dxa"/>
-            </w:tcMar>
-          </w:tcPr>
-          <w:p>
-            <w:pPr>
-              <w:pStyle w:val="Normal"/>
+            <w:shd w:val="clear" w:color="auto" w:fill="auto"/>
+            <w:tcMar>
+              <w:left w:w="108" w:type="dxa"/>
+            </w:tcMar>
+          </w:tcPr>
+          <w:p>
+            <w:pPr>
               <w:rPr>
                 <w:lang w:val="en-GB"/>
               </w:rPr>
@@ -1705,15 +1543,13 @@
         <w:tc>
           <w:tcPr>
             <w:tcW w:w="992" w:type="dxa"/>
-            <w:tcBorders/>
-            <w:shd w:fill="auto" w:val="clear"/>
-            <w:tcMar>
-              <w:left w:w="108" w:type="dxa"/>
-            </w:tcMar>
-          </w:tcPr>
-          <w:p>
-            <w:pPr>
-              <w:pStyle w:val="Normal"/>
+            <w:shd w:val="clear" w:color="auto" w:fill="auto"/>
+            <w:tcMar>
+              <w:left w:w="108" w:type="dxa"/>
+            </w:tcMar>
+          </w:tcPr>
+          <w:p>
+            <w:pPr>
               <w:rPr>
                 <w:lang w:val="en-GB"/>
               </w:rPr>
@@ -1729,15 +1565,13 @@
         <w:tc>
           <w:tcPr>
             <w:tcW w:w="1418" w:type="dxa"/>
-            <w:tcBorders/>
-            <w:shd w:fill="auto" w:val="clear"/>
-            <w:tcMar>
-              <w:left w:w="108" w:type="dxa"/>
-            </w:tcMar>
-          </w:tcPr>
-          <w:p>
-            <w:pPr>
-              <w:pStyle w:val="Normal"/>
+            <w:shd w:val="clear" w:color="auto" w:fill="auto"/>
+            <w:tcMar>
+              <w:left w:w="108" w:type="dxa"/>
+            </w:tcMar>
+          </w:tcPr>
+          <w:p>
+            <w:pPr>
               <w:rPr>
                 <w:color w:val="FFFFFF" w:themeColor="background1"/>
                 <w:lang w:val="en-GB"/>
@@ -1755,15 +1589,13 @@
         <w:tc>
           <w:tcPr>
             <w:tcW w:w="1417" w:type="dxa"/>
-            <w:tcBorders/>
-            <w:shd w:fill="auto" w:val="clear"/>
-            <w:tcMar>
-              <w:left w:w="108" w:type="dxa"/>
-            </w:tcMar>
-          </w:tcPr>
-          <w:p>
-            <w:pPr>
-              <w:pStyle w:val="Normal"/>
+            <w:shd w:val="clear" w:color="auto" w:fill="auto"/>
+            <w:tcMar>
+              <w:left w:w="108" w:type="dxa"/>
+            </w:tcMar>
+          </w:tcPr>
+          <w:p>
+            <w:pPr>
               <w:rPr>
                 <w:color w:val="FFFFFF" w:themeColor="background1"/>
                 <w:lang w:val="en-GB"/>
@@ -1781,15 +1613,13 @@
         <w:tc>
           <w:tcPr>
             <w:tcW w:w="1418" w:type="dxa"/>
-            <w:tcBorders/>
-            <w:shd w:fill="auto" w:val="clear"/>
-            <w:tcMar>
-              <w:left w:w="108" w:type="dxa"/>
-            </w:tcMar>
-          </w:tcPr>
-          <w:p>
-            <w:pPr>
-              <w:pStyle w:val="Normal"/>
+            <w:shd w:val="clear" w:color="auto" w:fill="auto"/>
+            <w:tcMar>
+              <w:left w:w="108" w:type="dxa"/>
+            </w:tcMar>
+          </w:tcPr>
+          <w:p>
+            <w:pPr>
               <w:rPr>
                 <w:color w:val="FFFFFF" w:themeColor="background1"/>
                 <w:lang w:val="en-GB"/>
@@ -1807,15 +1637,13 @@
         <w:tc>
           <w:tcPr>
             <w:tcW w:w="1276" w:type="dxa"/>
-            <w:tcBorders/>
-            <w:shd w:fill="auto" w:val="clear"/>
-            <w:tcMar>
-              <w:left w:w="108" w:type="dxa"/>
-            </w:tcMar>
-          </w:tcPr>
-          <w:p>
-            <w:pPr>
-              <w:pStyle w:val="Normal"/>
+            <w:shd w:val="clear" w:color="auto" w:fill="auto"/>
+            <w:tcMar>
+              <w:left w:w="108" w:type="dxa"/>
+            </w:tcMar>
+          </w:tcPr>
+          <w:p>
+            <w:pPr>
               <w:rPr>
                 <w:color w:val="FFFFFF" w:themeColor="background1"/>
                 <w:lang w:val="en-GB"/>
@@ -1833,15 +1661,13 @@
         <w:tc>
           <w:tcPr>
             <w:tcW w:w="1785" w:type="dxa"/>
-            <w:tcBorders/>
-            <w:shd w:fill="auto" w:val="clear"/>
-            <w:tcMar>
-              <w:left w:w="108" w:type="dxa"/>
-            </w:tcMar>
-          </w:tcPr>
-          <w:p>
-            <w:pPr>
-              <w:pStyle w:val="Normal"/>
+            <w:shd w:val="clear" w:color="auto" w:fill="auto"/>
+            <w:tcMar>
+              <w:left w:w="108" w:type="dxa"/>
+            </w:tcMar>
+          </w:tcPr>
+          <w:p>
+            <w:pPr>
               <w:rPr>
                 <w:color w:val="FFFFFF" w:themeColor="background1"/>
                 <w:lang w:val="en-GB"/>
@@ -1858,19 +1684,16 @@
         </w:tc>
       </w:tr>
       <w:tr>
-        <w:trPr/>
         <w:tc>
           <w:tcPr>
             <w:tcW w:w="703" w:type="dxa"/>
-            <w:tcBorders/>
-            <w:shd w:fill="auto" w:val="clear"/>
-            <w:tcMar>
-              <w:left w:w="108" w:type="dxa"/>
-            </w:tcMar>
-          </w:tcPr>
-          <w:p>
-            <w:pPr>
-              <w:pStyle w:val="Normal"/>
+            <w:shd w:val="clear" w:color="auto" w:fill="auto"/>
+            <w:tcMar>
+              <w:left w:w="108" w:type="dxa"/>
+            </w:tcMar>
+          </w:tcPr>
+          <w:p>
+            <w:pPr>
               <w:rPr>
                 <w:lang w:val="en-GB"/>
               </w:rPr>
@@ -1886,15 +1709,13 @@
         <w:tc>
           <w:tcPr>
             <w:tcW w:w="992" w:type="dxa"/>
-            <w:tcBorders/>
-            <w:shd w:fill="auto" w:val="clear"/>
-            <w:tcMar>
-              <w:left w:w="108" w:type="dxa"/>
-            </w:tcMar>
-          </w:tcPr>
-          <w:p>
-            <w:pPr>
-              <w:pStyle w:val="Normal"/>
+            <w:shd w:val="clear" w:color="auto" w:fill="auto"/>
+            <w:tcMar>
+              <w:left w:w="108" w:type="dxa"/>
+            </w:tcMar>
+          </w:tcPr>
+          <w:p>
+            <w:pPr>
               <w:rPr>
                 <w:lang w:val="en-GB"/>
               </w:rPr>
@@ -1910,15 +1731,13 @@
         <w:tc>
           <w:tcPr>
             <w:tcW w:w="1418" w:type="dxa"/>
-            <w:tcBorders/>
-            <w:shd w:fill="auto" w:val="clear"/>
-            <w:tcMar>
-              <w:left w:w="108" w:type="dxa"/>
-            </w:tcMar>
-          </w:tcPr>
-          <w:p>
-            <w:pPr>
-              <w:pStyle w:val="Normal"/>
+            <w:shd w:val="clear" w:color="auto" w:fill="auto"/>
+            <w:tcMar>
+              <w:left w:w="108" w:type="dxa"/>
+            </w:tcMar>
+          </w:tcPr>
+          <w:p>
+            <w:pPr>
               <w:rPr>
                 <w:color w:val="FFFFFF" w:themeColor="background1"/>
                 <w:lang w:val="en-GB"/>
@@ -1936,15 +1755,13 @@
         <w:tc>
           <w:tcPr>
             <w:tcW w:w="1417" w:type="dxa"/>
-            <w:tcBorders/>
-            <w:shd w:fill="auto" w:val="clear"/>
-            <w:tcMar>
-              <w:left w:w="108" w:type="dxa"/>
-            </w:tcMar>
-          </w:tcPr>
-          <w:p>
-            <w:pPr>
-              <w:pStyle w:val="Normal"/>
+            <w:shd w:val="clear" w:color="auto" w:fill="auto"/>
+            <w:tcMar>
+              <w:left w:w="108" w:type="dxa"/>
+            </w:tcMar>
+          </w:tcPr>
+          <w:p>
+            <w:pPr>
               <w:rPr>
                 <w:color w:val="FFFFFF" w:themeColor="background1"/>
                 <w:lang w:val="en-GB"/>
@@ -1962,15 +1779,13 @@
         <w:tc>
           <w:tcPr>
             <w:tcW w:w="1418" w:type="dxa"/>
-            <w:tcBorders/>
-            <w:shd w:fill="auto" w:val="clear"/>
-            <w:tcMar>
-              <w:left w:w="108" w:type="dxa"/>
-            </w:tcMar>
-          </w:tcPr>
-          <w:p>
-            <w:pPr>
-              <w:pStyle w:val="Normal"/>
+            <w:shd w:val="clear" w:color="auto" w:fill="auto"/>
+            <w:tcMar>
+              <w:left w:w="108" w:type="dxa"/>
+            </w:tcMar>
+          </w:tcPr>
+          <w:p>
+            <w:pPr>
               <w:rPr>
                 <w:color w:val="FFFFFF" w:themeColor="background1"/>
                 <w:lang w:val="en-GB"/>
@@ -1988,15 +1803,13 @@
         <w:tc>
           <w:tcPr>
             <w:tcW w:w="1276" w:type="dxa"/>
-            <w:tcBorders/>
-            <w:shd w:fill="auto" w:val="clear"/>
-            <w:tcMar>
-              <w:left w:w="108" w:type="dxa"/>
-            </w:tcMar>
-          </w:tcPr>
-          <w:p>
-            <w:pPr>
-              <w:pStyle w:val="Normal"/>
+            <w:shd w:val="clear" w:color="auto" w:fill="auto"/>
+            <w:tcMar>
+              <w:left w:w="108" w:type="dxa"/>
+            </w:tcMar>
+          </w:tcPr>
+          <w:p>
+            <w:pPr>
               <w:rPr>
                 <w:color w:val="FFFFFF" w:themeColor="background1"/>
                 <w:lang w:val="en-GB"/>
@@ -2014,15 +1827,13 @@
         <w:tc>
           <w:tcPr>
             <w:tcW w:w="1785" w:type="dxa"/>
-            <w:tcBorders/>
-            <w:shd w:fill="auto" w:val="clear"/>
-            <w:tcMar>
-              <w:left w:w="108" w:type="dxa"/>
-            </w:tcMar>
-          </w:tcPr>
-          <w:p>
-            <w:pPr>
-              <w:pStyle w:val="Normal"/>
+            <w:shd w:val="clear" w:color="auto" w:fill="auto"/>
+            <w:tcMar>
+              <w:left w:w="108" w:type="dxa"/>
+            </w:tcMar>
+          </w:tcPr>
+          <w:p>
+            <w:pPr>
               <w:rPr>
                 <w:color w:val="FFFFFF" w:themeColor="background1"/>
                 <w:lang w:val="en-GB"/>
@@ -2039,19 +1850,16 @@
         </w:tc>
       </w:tr>
       <w:tr>
-        <w:trPr/>
         <w:tc>
           <w:tcPr>
             <w:tcW w:w="703" w:type="dxa"/>
-            <w:tcBorders/>
-            <w:shd w:fill="auto" w:val="clear"/>
-            <w:tcMar>
-              <w:left w:w="108" w:type="dxa"/>
-            </w:tcMar>
-          </w:tcPr>
-          <w:p>
-            <w:pPr>
-              <w:pStyle w:val="Normal"/>
+            <w:shd w:val="clear" w:color="auto" w:fill="auto"/>
+            <w:tcMar>
+              <w:left w:w="108" w:type="dxa"/>
+            </w:tcMar>
+          </w:tcPr>
+          <w:p>
+            <w:pPr>
               <w:rPr>
                 <w:lang w:val="en-GB"/>
               </w:rPr>
@@ -2067,15 +1875,13 @@
         <w:tc>
           <w:tcPr>
             <w:tcW w:w="992" w:type="dxa"/>
-            <w:tcBorders/>
-            <w:shd w:fill="auto" w:val="clear"/>
-            <w:tcMar>
-              <w:left w:w="108" w:type="dxa"/>
-            </w:tcMar>
-          </w:tcPr>
-          <w:p>
-            <w:pPr>
-              <w:pStyle w:val="Normal"/>
+            <w:shd w:val="clear" w:color="auto" w:fill="auto"/>
+            <w:tcMar>
+              <w:left w:w="108" w:type="dxa"/>
+            </w:tcMar>
+          </w:tcPr>
+          <w:p>
+            <w:pPr>
               <w:rPr>
                 <w:lang w:val="en-GB"/>
               </w:rPr>
@@ -2091,15 +1897,13 @@
         <w:tc>
           <w:tcPr>
             <w:tcW w:w="1418" w:type="dxa"/>
-            <w:tcBorders/>
-            <w:shd w:fill="auto" w:val="clear"/>
-            <w:tcMar>
-              <w:left w:w="108" w:type="dxa"/>
-            </w:tcMar>
-          </w:tcPr>
-          <w:p>
-            <w:pPr>
-              <w:pStyle w:val="Normal"/>
+            <w:shd w:val="clear" w:color="auto" w:fill="auto"/>
+            <w:tcMar>
+              <w:left w:w="108" w:type="dxa"/>
+            </w:tcMar>
+          </w:tcPr>
+          <w:p>
+            <w:pPr>
               <w:rPr>
                 <w:color w:val="FFFFFF" w:themeColor="background1"/>
                 <w:lang w:val="en-GB"/>
@@ -2117,15 +1921,13 @@
         <w:tc>
           <w:tcPr>
             <w:tcW w:w="1417" w:type="dxa"/>
-            <w:tcBorders/>
-            <w:shd w:fill="auto" w:val="clear"/>
-            <w:tcMar>
-              <w:left w:w="108" w:type="dxa"/>
-            </w:tcMar>
-          </w:tcPr>
-          <w:p>
-            <w:pPr>
-              <w:pStyle w:val="Normal"/>
+            <w:shd w:val="clear" w:color="auto" w:fill="auto"/>
+            <w:tcMar>
+              <w:left w:w="108" w:type="dxa"/>
+            </w:tcMar>
+          </w:tcPr>
+          <w:p>
+            <w:pPr>
               <w:rPr>
                 <w:color w:val="FFFFFF" w:themeColor="background1"/>
                 <w:lang w:val="en-GB"/>
@@ -2143,15 +1945,13 @@
         <w:tc>
           <w:tcPr>
             <w:tcW w:w="1418" w:type="dxa"/>
-            <w:tcBorders/>
-            <w:shd w:fill="auto" w:val="clear"/>
-            <w:tcMar>
-              <w:left w:w="108" w:type="dxa"/>
-            </w:tcMar>
-          </w:tcPr>
-          <w:p>
-            <w:pPr>
-              <w:pStyle w:val="Normal"/>
+            <w:shd w:val="clear" w:color="auto" w:fill="auto"/>
+            <w:tcMar>
+              <w:left w:w="108" w:type="dxa"/>
+            </w:tcMar>
+          </w:tcPr>
+          <w:p>
+            <w:pPr>
               <w:rPr>
                 <w:color w:val="FFFFFF" w:themeColor="background1"/>
                 <w:lang w:val="en-GB"/>
@@ -2169,15 +1969,13 @@
         <w:tc>
           <w:tcPr>
             <w:tcW w:w="1276" w:type="dxa"/>
-            <w:tcBorders/>
-            <w:shd w:fill="auto" w:val="clear"/>
-            <w:tcMar>
-              <w:left w:w="108" w:type="dxa"/>
-            </w:tcMar>
-          </w:tcPr>
-          <w:p>
-            <w:pPr>
-              <w:pStyle w:val="Normal"/>
+            <w:shd w:val="clear" w:color="auto" w:fill="auto"/>
+            <w:tcMar>
+              <w:left w:w="108" w:type="dxa"/>
+            </w:tcMar>
+          </w:tcPr>
+          <w:p>
+            <w:pPr>
               <w:rPr>
                 <w:color w:val="FFFFFF" w:themeColor="background1"/>
                 <w:lang w:val="en-GB"/>
@@ -2195,15 +1993,13 @@
         <w:tc>
           <w:tcPr>
             <w:tcW w:w="1785" w:type="dxa"/>
-            <w:tcBorders/>
-            <w:shd w:fill="auto" w:val="clear"/>
-            <w:tcMar>
-              <w:left w:w="108" w:type="dxa"/>
-            </w:tcMar>
-          </w:tcPr>
-          <w:p>
-            <w:pPr>
-              <w:pStyle w:val="Normal"/>
+            <w:shd w:val="clear" w:color="auto" w:fill="auto"/>
+            <w:tcMar>
+              <w:left w:w="108" w:type="dxa"/>
+            </w:tcMar>
+          </w:tcPr>
+          <w:p>
+            <w:pPr>
               <w:rPr>
                 <w:color w:val="FFFFFF" w:themeColor="background1"/>
                 <w:lang w:val="en-GB"/>
@@ -2220,19 +2016,16 @@
         </w:tc>
       </w:tr>
       <w:tr>
-        <w:trPr/>
         <w:tc>
           <w:tcPr>
             <w:tcW w:w="703" w:type="dxa"/>
-            <w:tcBorders/>
-            <w:shd w:fill="auto" w:val="clear"/>
-            <w:tcMar>
-              <w:left w:w="108" w:type="dxa"/>
-            </w:tcMar>
-          </w:tcPr>
-          <w:p>
-            <w:pPr>
-              <w:pStyle w:val="Normal"/>
+            <w:shd w:val="clear" w:color="auto" w:fill="auto"/>
+            <w:tcMar>
+              <w:left w:w="108" w:type="dxa"/>
+            </w:tcMar>
+          </w:tcPr>
+          <w:p>
+            <w:pPr>
               <w:rPr>
                 <w:lang w:val="en-GB"/>
               </w:rPr>
@@ -2248,15 +2041,13 @@
         <w:tc>
           <w:tcPr>
             <w:tcW w:w="992" w:type="dxa"/>
-            <w:tcBorders/>
-            <w:shd w:fill="auto" w:val="clear"/>
-            <w:tcMar>
-              <w:left w:w="108" w:type="dxa"/>
-            </w:tcMar>
-          </w:tcPr>
-          <w:p>
-            <w:pPr>
-              <w:pStyle w:val="Normal"/>
+            <w:shd w:val="clear" w:color="auto" w:fill="auto"/>
+            <w:tcMar>
+              <w:left w:w="108" w:type="dxa"/>
+            </w:tcMar>
+          </w:tcPr>
+          <w:p>
+            <w:pPr>
               <w:rPr>
                 <w:lang w:val="en-GB"/>
               </w:rPr>
@@ -2272,15 +2063,13 @@
         <w:tc>
           <w:tcPr>
             <w:tcW w:w="1418" w:type="dxa"/>
-            <w:tcBorders/>
-            <w:shd w:fill="auto" w:val="clear"/>
-            <w:tcMar>
-              <w:left w:w="108" w:type="dxa"/>
-            </w:tcMar>
-          </w:tcPr>
-          <w:p>
-            <w:pPr>
-              <w:pStyle w:val="Normal"/>
+            <w:shd w:val="clear" w:color="auto" w:fill="auto"/>
+            <w:tcMar>
+              <w:left w:w="108" w:type="dxa"/>
+            </w:tcMar>
+          </w:tcPr>
+          <w:p>
+            <w:pPr>
               <w:rPr>
                 <w:color w:val="FFFFFF" w:themeColor="background1"/>
                 <w:lang w:val="en-GB"/>
@@ -2298,15 +2087,13 @@
         <w:tc>
           <w:tcPr>
             <w:tcW w:w="1417" w:type="dxa"/>
-            <w:tcBorders/>
-            <w:shd w:fill="auto" w:val="clear"/>
-            <w:tcMar>
-              <w:left w:w="108" w:type="dxa"/>
-            </w:tcMar>
-          </w:tcPr>
-          <w:p>
-            <w:pPr>
-              <w:pStyle w:val="Normal"/>
+            <w:shd w:val="clear" w:color="auto" w:fill="auto"/>
+            <w:tcMar>
+              <w:left w:w="108" w:type="dxa"/>
+            </w:tcMar>
+          </w:tcPr>
+          <w:p>
+            <w:pPr>
               <w:rPr>
                 <w:color w:val="FFFFFF" w:themeColor="background1"/>
                 <w:lang w:val="en-GB"/>
@@ -2324,15 +2111,13 @@
         <w:tc>
           <w:tcPr>
             <w:tcW w:w="1418" w:type="dxa"/>
-            <w:tcBorders/>
-            <w:shd w:fill="auto" w:val="clear"/>
-            <w:tcMar>
-              <w:left w:w="108" w:type="dxa"/>
-            </w:tcMar>
-          </w:tcPr>
-          <w:p>
-            <w:pPr>
-              <w:pStyle w:val="Normal"/>
+            <w:shd w:val="clear" w:color="auto" w:fill="auto"/>
+            <w:tcMar>
+              <w:left w:w="108" w:type="dxa"/>
+            </w:tcMar>
+          </w:tcPr>
+          <w:p>
+            <w:pPr>
               <w:rPr>
                 <w:color w:val="FFFFFF" w:themeColor="background1"/>
                 <w:lang w:val="en-GB"/>
@@ -2350,15 +2135,13 @@
         <w:tc>
           <w:tcPr>
             <w:tcW w:w="1276" w:type="dxa"/>
-            <w:tcBorders/>
-            <w:shd w:fill="auto" w:val="clear"/>
-            <w:tcMar>
-              <w:left w:w="108" w:type="dxa"/>
-            </w:tcMar>
-          </w:tcPr>
-          <w:p>
-            <w:pPr>
-              <w:pStyle w:val="Normal"/>
+            <w:shd w:val="clear" w:color="auto" w:fill="auto"/>
+            <w:tcMar>
+              <w:left w:w="108" w:type="dxa"/>
+            </w:tcMar>
+          </w:tcPr>
+          <w:p>
+            <w:pPr>
               <w:rPr>
                 <w:color w:val="FFFFFF" w:themeColor="background1"/>
                 <w:lang w:val="en-GB"/>
@@ -2376,15 +2159,13 @@
         <w:tc>
           <w:tcPr>
             <w:tcW w:w="1785" w:type="dxa"/>
-            <w:tcBorders/>
-            <w:shd w:fill="auto" w:val="clear"/>
-            <w:tcMar>
-              <w:left w:w="108" w:type="dxa"/>
-            </w:tcMar>
-          </w:tcPr>
-          <w:p>
-            <w:pPr>
-              <w:pStyle w:val="Normal"/>
+            <w:shd w:val="clear" w:color="auto" w:fill="auto"/>
+            <w:tcMar>
+              <w:left w:w="108" w:type="dxa"/>
+            </w:tcMar>
+          </w:tcPr>
+          <w:p>
+            <w:pPr>
               <w:rPr>
                 <w:color w:val="FFFFFF" w:themeColor="background1"/>
                 <w:lang w:val="en-GB"/>
@@ -2403,7 +2184,6 @@
     </w:tbl>
     <w:p>
       <w:pPr>
-        <w:pStyle w:val="Normal"/>
         <w:rPr>
           <w:lang w:val="en-GB"/>
         </w:rPr>
@@ -2423,9 +2203,7 @@
     </w:p>
     <w:p>
       <w:pPr>
-        <w:pStyle w:val="Normal"/>
         <w:rPr>
-          <w:b/>
           <w:b/>
           <w:sz w:val="32"/>
           <w:szCs w:val="32"/>
@@ -2441,37 +2219,24 @@
       </w:r>
     </w:p>
     <w:p>
-      <w:pPr>
-        <w:pStyle w:val="Normal"/>
-        <w:rPr/>
-      </w:pPr>
-      <w:r>
-        <w:rPr/>
+      <w:r>
         <w:t>Here are two reminders to compute the goodness of fit.</w:t>
       </w:r>
     </w:p>
+    <w:p/>
     <w:p>
       <w:pPr>
-        <w:pStyle w:val="Normal"/>
-        <w:rPr/>
+        <w:jc w:val="center"/>
       </w:pPr>
       <w:r>
-        <w:rPr/>
-      </w:r>
-    </w:p>
-    <w:p>
-      <w:pPr>
-        <w:pStyle w:val="Normal"/>
-        <w:jc w:val="center"/>
-        <w:rPr/>
-      </w:pPr>
-      <w:r>
-        <w:rPr/>
+        <w:rPr>
+          <w:noProof/>
+        </w:rPr>
         <w:drawing>
-          <wp:inline distT="12700" distB="13970" distL="12700" distR="9525">
+          <wp:inline distT="12700" distB="13970" distL="12700" distR="9525" wp14:anchorId="4AFFE05C" wp14:editId="554F13F8">
             <wp:extent cx="2797175" cy="2195830"/>
             <wp:effectExtent l="0" t="0" r="0" b="0"/>
-            <wp:docPr id="3" name="Picture 14" descr=""/>
+            <wp:docPr id="3" name="Picture 14"/>
             <wp:cNvGraphicFramePr>
               <a:graphicFrameLocks xmlns:a="http://schemas.openxmlformats.org/drawingml/2006/main" noChangeAspect="1"/>
             </wp:cNvGraphicFramePr>
@@ -2479,13 +2244,13 @@
               <a:graphicData uri="http://schemas.openxmlformats.org/drawingml/2006/picture">
                 <pic:pic xmlns:pic="http://schemas.openxmlformats.org/drawingml/2006/picture">
                   <pic:nvPicPr>
-                    <pic:cNvPr id="3" name="Picture 14" descr=""/>
+                    <pic:cNvPr id="3" name="Picture 14"/>
                     <pic:cNvPicPr>
                       <a:picLocks noChangeAspect="1" noChangeArrowheads="1"/>
                     </pic:cNvPicPr>
                   </pic:nvPicPr>
                   <pic:blipFill>
-                    <a:blip r:embed="rId4"/>
+                    <a:blip r:embed="rId8"/>
                     <a:stretch>
                       <a:fillRect/>
                     </a:stretch>
@@ -2506,16 +2271,17 @@
         </w:drawing>
       </w:r>
       <w:r>
-        <w:rPr/>
         <w:t xml:space="preserve"> </w:t>
       </w:r>
       <w:r>
-        <w:rPr/>
+        <w:rPr>
+          <w:noProof/>
+        </w:rPr>
         <w:drawing>
-          <wp:inline distT="12700" distB="13970" distL="12700" distR="9525">
+          <wp:inline distT="12700" distB="13970" distL="12700" distR="9525" wp14:anchorId="55BDF62C" wp14:editId="7399D118">
             <wp:extent cx="2797175" cy="2195830"/>
             <wp:effectExtent l="0" t="0" r="0" b="0"/>
-            <wp:docPr id="4" name="Picture 13" descr=""/>
+            <wp:docPr id="4" name="Picture 13"/>
             <wp:cNvGraphicFramePr>
               <a:graphicFrameLocks xmlns:a="http://schemas.openxmlformats.org/drawingml/2006/main" noChangeAspect="1"/>
             </wp:cNvGraphicFramePr>
@@ -2523,13 +2289,13 @@
               <a:graphicData uri="http://schemas.openxmlformats.org/drawingml/2006/picture">
                 <pic:pic xmlns:pic="http://schemas.openxmlformats.org/drawingml/2006/picture">
                   <pic:nvPicPr>
-                    <pic:cNvPr id="4" name="Picture 13" descr=""/>
+                    <pic:cNvPr id="4" name="Picture 13"/>
                     <pic:cNvPicPr>
                       <a:picLocks noChangeAspect="1" noChangeArrowheads="1"/>
                     </pic:cNvPicPr>
                   </pic:nvPicPr>
                   <pic:blipFill>
-                    <a:blip r:embed="rId5"/>
+                    <a:blip r:embed="rId9"/>
                     <a:stretch>
                       <a:fillRect/>
                     </a:stretch>
@@ -2551,28 +2317,62 @@
       </w:r>
     </w:p>
     <w:sectPr>
-      <w:headerReference w:type="default" r:id="rId6"/>
-      <w:type w:val="nextPage"/>
+      <w:headerReference w:type="default" r:id="rId10"/>
       <w:pgSz w:w="11906" w:h="16838"/>
-      <w:pgMar w:left="1440" w:right="1440" w:header="708" w:top="1440" w:footer="0" w:bottom="1440" w:gutter="0"/>
-      <w:pgNumType w:fmt="decimal"/>
-      <w:formProt w:val="false"/>
-      <w:textDirection w:val="lrTb"/>
-      <w:docGrid w:type="default" w:linePitch="360" w:charSpace="4294961151"/>
+      <w:pgMar w:top="1440" w:right="1440" w:bottom="1440" w:left="1440" w:header="708" w:footer="0" w:gutter="0"/>
+      <w:cols w:space="720"/>
+      <w:formProt w:val="0"/>
+      <w:docGrid w:linePitch="360" w:charSpace="-6145"/>
     </w:sectPr>
   </w:body>
 </w:document>
 </file>
 
+<file path=word/endnotes.xml><?xml version="1.0" encoding="utf-8"?>
+<w:endnotes xmlns:wpc="http://schemas.microsoft.com/office/word/2010/wordprocessingCanvas" xmlns:cx="http://schemas.microsoft.com/office/drawing/2014/chartex" xmlns:cx1="http://schemas.microsoft.com/office/drawing/2015/9/8/chartex" xmlns:cx2="http://schemas.microsoft.com/office/drawing/2015/10/21/chartex" xmlns:cx3="http://schemas.microsoft.com/office/drawing/2016/5/9/chartex" xmlns:cx4="http://schemas.microsoft.com/office/drawing/2016/5/10/chartex" xmlns:cx5="http://schemas.microsoft.com/office/drawing/2016/5/11/chartex" xmlns:cx6="http://schemas.microsoft.com/office/drawing/2016/5/12/chartex" xmlns:cx7="http://schemas.microsoft.com/office/drawing/2016/5/13/chartex" xmlns:cx8="http://schemas.microsoft.com/office/drawing/2016/5/14/chartex" xmlns:mc="http://schemas.openxmlformats.org/markup-compatibility/2006" xmlns:aink="http://schemas.microsoft.com/office/drawing/2016/ink" xmlns:am3d="http://schemas.microsoft.com/office/drawing/2017/model3d" xmlns:o="urn:schemas-microsoft-com:office:office" xmlns:r="http://schemas.openxmlformats.org/officeDocument/2006/relationships" xmlns:m="http://schemas.openxmlformats.org/officeDocument/2006/math" xmlns:v="urn:schemas-microsoft-com:vml" xmlns:wp14="http://schemas.microsoft.com/office/word/2010/wordprocessingDrawing" xmlns:wp="http://schemas.openxmlformats.org/drawingml/2006/wordprocessingDrawing" xmlns:w10="urn:schemas-microsoft-com:office:word" xmlns:w="http://schemas.openxmlformats.org/wordprocessingml/2006/main" xmlns:w14="http://schemas.microsoft.com/office/word/2010/wordml" xmlns:w15="http://schemas.microsoft.com/office/word/2012/wordml" xmlns:w16cid="http://schemas.microsoft.com/office/word/2016/wordml/cid" xmlns:w16se="http://schemas.microsoft.com/office/word/2015/wordml/symex" xmlns:wpg="http://schemas.microsoft.com/office/word/2010/wordprocessingGroup" xmlns:wpi="http://schemas.microsoft.com/office/word/2010/wordprocessingInk" xmlns:wne="http://schemas.microsoft.com/office/word/2006/wordml" xmlns:wps="http://schemas.microsoft.com/office/word/2010/wordprocessingShape" mc:Ignorable="w14 w15 w16se w16cid wp14">
+  <w:endnote w:type="separator" w:id="-1">
+    <w:p>
+      <w:r>
+        <w:separator/>
+      </w:r>
+    </w:p>
+  </w:endnote>
+  <w:endnote w:type="continuationSeparator" w:id="0">
+    <w:p>
+      <w:r>
+        <w:continuationSeparator/>
+      </w:r>
+    </w:p>
+  </w:endnote>
+</w:endnotes>
+</file>
+
+<file path=word/footnotes.xml><?xml version="1.0" encoding="utf-8"?>
+<w:footnotes xmlns:wpc="http://schemas.microsoft.com/office/word/2010/wordprocessingCanvas" xmlns:cx="http://schemas.microsoft.com/office/drawing/2014/chartex" xmlns:cx1="http://schemas.microsoft.com/office/drawing/2015/9/8/chartex" xmlns:cx2="http://schemas.microsoft.com/office/drawing/2015/10/21/chartex" xmlns:cx3="http://schemas.microsoft.com/office/drawing/2016/5/9/chartex" xmlns:cx4="http://schemas.microsoft.com/office/drawing/2016/5/10/chartex" xmlns:cx5="http://schemas.microsoft.com/office/drawing/2016/5/11/chartex" xmlns:cx6="http://schemas.microsoft.com/office/drawing/2016/5/12/chartex" xmlns:cx7="http://schemas.microsoft.com/office/drawing/2016/5/13/chartex" xmlns:cx8="http://schemas.microsoft.com/office/drawing/2016/5/14/chartex" xmlns:mc="http://schemas.openxmlformats.org/markup-compatibility/2006" xmlns:aink="http://schemas.microsoft.com/office/drawing/2016/ink" xmlns:am3d="http://schemas.microsoft.com/office/drawing/2017/model3d" xmlns:o="urn:schemas-microsoft-com:office:office" xmlns:r="http://schemas.openxmlformats.org/officeDocument/2006/relationships" xmlns:m="http://schemas.openxmlformats.org/officeDocument/2006/math" xmlns:v="urn:schemas-microsoft-com:vml" xmlns:wp14="http://schemas.microsoft.com/office/word/2010/wordprocessingDrawing" xmlns:wp="http://schemas.openxmlformats.org/drawingml/2006/wordprocessingDrawing" xmlns:w10="urn:schemas-microsoft-com:office:word" xmlns:w="http://schemas.openxmlformats.org/wordprocessingml/2006/main" xmlns:w14="http://schemas.microsoft.com/office/word/2010/wordml" xmlns:w15="http://schemas.microsoft.com/office/word/2012/wordml" xmlns:w16cid="http://schemas.microsoft.com/office/word/2016/wordml/cid" xmlns:w16se="http://schemas.microsoft.com/office/word/2015/wordml/symex" xmlns:wpg="http://schemas.microsoft.com/office/word/2010/wordprocessingGroup" xmlns:wpi="http://schemas.microsoft.com/office/word/2010/wordprocessingInk" xmlns:wne="http://schemas.microsoft.com/office/word/2006/wordml" xmlns:wps="http://schemas.microsoft.com/office/word/2010/wordprocessingShape" mc:Ignorable="w14 w15 w16se w16cid wp14">
+  <w:footnote w:type="separator" w:id="-1">
+    <w:p>
+      <w:r>
+        <w:separator/>
+      </w:r>
+    </w:p>
+  </w:footnote>
+  <w:footnote w:type="continuationSeparator" w:id="0">
+    <w:p>
+      <w:r>
+        <w:continuationSeparator/>
+      </w:r>
+    </w:p>
+  </w:footnote>
+</w:footnotes>
+</file>
+
 <file path=word/header1.xml><?xml version="1.0" encoding="utf-8"?>
-<w:hdr xmlns:o="urn:schemas-microsoft-com:office:office" xmlns:r="http://schemas.openxmlformats.org/officeDocument/2006/relationships" xmlns:v="urn:schemas-microsoft-com:vml" xmlns:w="http://schemas.openxmlformats.org/wordprocessingml/2006/main" xmlns:w10="urn:schemas-microsoft-com:office:word" xmlns:wp="http://schemas.openxmlformats.org/drawingml/2006/wordprocessingDrawing" xmlns:wps="http://schemas.microsoft.com/office/word/2010/wordprocessingShape" xmlns:wpg="http://schemas.microsoft.com/office/word/2010/wordprocessingGroup" xmlns:mc="http://schemas.openxmlformats.org/markup-compatibility/2006" xmlns:wp14="http://schemas.microsoft.com/office/word/2010/wordprocessingDrawing" xmlns:w14="http://schemas.microsoft.com/office/word/2010/wordml" mc:Ignorable="w14 wp14">
+<w:hdr xmlns:wpc="http://schemas.microsoft.com/office/word/2010/wordprocessingCanvas" xmlns:cx="http://schemas.microsoft.com/office/drawing/2014/chartex" xmlns:cx1="http://schemas.microsoft.com/office/drawing/2015/9/8/chartex" xmlns:cx2="http://schemas.microsoft.com/office/drawing/2015/10/21/chartex" xmlns:cx3="http://schemas.microsoft.com/office/drawing/2016/5/9/chartex" xmlns:cx4="http://schemas.microsoft.com/office/drawing/2016/5/10/chartex" xmlns:cx5="http://schemas.microsoft.com/office/drawing/2016/5/11/chartex" xmlns:cx6="http://schemas.microsoft.com/office/drawing/2016/5/12/chartex" xmlns:cx7="http://schemas.microsoft.com/office/drawing/2016/5/13/chartex" xmlns:cx8="http://schemas.microsoft.com/office/drawing/2016/5/14/chartex" xmlns:mc="http://schemas.openxmlformats.org/markup-compatibility/2006" xmlns:aink="http://schemas.microsoft.com/office/drawing/2016/ink" xmlns:am3d="http://schemas.microsoft.com/office/drawing/2017/model3d" xmlns:o="urn:schemas-microsoft-com:office:office" xmlns:r="http://schemas.openxmlformats.org/officeDocument/2006/relationships" xmlns:m="http://schemas.openxmlformats.org/officeDocument/2006/math" xmlns:v="urn:schemas-microsoft-com:vml" xmlns:wp14="http://schemas.microsoft.com/office/word/2010/wordprocessingDrawing" xmlns:wp="http://schemas.openxmlformats.org/drawingml/2006/wordprocessingDrawing" xmlns:w10="urn:schemas-microsoft-com:office:word" xmlns:w="http://schemas.openxmlformats.org/wordprocessingml/2006/main" xmlns:w14="http://schemas.microsoft.com/office/word/2010/wordml" xmlns:w15="http://schemas.microsoft.com/office/word/2012/wordml" xmlns:w16cid="http://schemas.microsoft.com/office/word/2016/wordml/cid" xmlns:w16se="http://schemas.microsoft.com/office/word/2015/wordml/symex" xmlns:wpg="http://schemas.microsoft.com/office/word/2010/wordprocessingGroup" xmlns:wpi="http://schemas.microsoft.com/office/word/2010/wordprocessingInk" xmlns:wne="http://schemas.microsoft.com/office/word/2006/wordml" xmlns:wps="http://schemas.microsoft.com/office/word/2010/wordprocessingShape" mc:Ignorable="w14 w15 w16se w16cid wp14">
   <w:p>
     <w:pPr>
       <w:pStyle w:val="Header"/>
-      <w:rPr/>
     </w:pPr>
     <w:r>
-      <w:rPr/>
       <w:t>coms10011/2018_19 Roudaut</w:t>
     </w:r>
   </w:p>
@@ -2580,31 +2380,29 @@
 </file>
 
 <file path=word/styles.xml><?xml version="1.0" encoding="utf-8"?>
-<w:styles xmlns:w="http://schemas.openxmlformats.org/wordprocessingml/2006/main" xmlns:w14="http://schemas.microsoft.com/office/word/2010/wordml" xmlns:mc="http://schemas.openxmlformats.org/markup-compatibility/2006" mc:Ignorable="w14">
+<w:styles xmlns:mc="http://schemas.openxmlformats.org/markup-compatibility/2006" xmlns:r="http://schemas.openxmlformats.org/officeDocument/2006/relationships" xmlns:w="http://schemas.openxmlformats.org/wordprocessingml/2006/main" xmlns:w14="http://schemas.microsoft.com/office/word/2010/wordml" xmlns:w15="http://schemas.microsoft.com/office/word/2012/wordml" xmlns:w16cid="http://schemas.microsoft.com/office/word/2016/wordml/cid" xmlns:w16se="http://schemas.microsoft.com/office/word/2015/wordml/symex" mc:Ignorable="w14 w15 w16se w16cid">
   <w:docDefaults>
     <w:rPrDefault>
       <w:rPr>
-        <w:rFonts w:ascii="Calibri" w:hAnsi="Calibri" w:eastAsia="Calibri" w:cs="" w:asciiTheme="minorHAnsi" w:cstheme="minorBidi" w:eastAsiaTheme="minorHAnsi" w:hAnsiTheme="minorHAnsi"/>
+        <w:rFonts w:asciiTheme="minorHAnsi" w:eastAsiaTheme="minorHAnsi" w:hAnsiTheme="minorHAnsi" w:cstheme="minorBidi"/>
         <w:sz w:val="24"/>
         <w:szCs w:val="24"/>
         <w:lang w:val="en-US" w:eastAsia="en-US" w:bidi="ar-SA"/>
       </w:rPr>
     </w:rPrDefault>
-    <w:pPrDefault>
-      <w:pPr/>
-    </w:pPrDefault>
+    <w:pPrDefault/>
   </w:docDefaults>
   <w:latentStyles w:defLockedState="0" w:defUIPriority="99" w:defSemiHidden="0" w:defUnhideWhenUsed="0" w:defQFormat="0" w:count="375">
     <w:lsdException w:name="Normal" w:uiPriority="0" w:qFormat="1"/>
     <w:lsdException w:name="heading 1" w:uiPriority="9" w:qFormat="1"/>
-    <w:lsdException w:name="heading 2" w:uiPriority="9" w:semiHidden="1" w:unhideWhenUsed="1" w:qFormat="1"/>
-    <w:lsdException w:name="heading 3" w:uiPriority="9" w:semiHidden="1" w:unhideWhenUsed="1" w:qFormat="1"/>
-    <w:lsdException w:name="heading 4" w:uiPriority="9" w:semiHidden="1" w:unhideWhenUsed="1" w:qFormat="1"/>
-    <w:lsdException w:name="heading 5" w:uiPriority="9" w:semiHidden="1" w:unhideWhenUsed="1" w:qFormat="1"/>
-    <w:lsdException w:name="heading 6" w:uiPriority="9" w:semiHidden="1" w:unhideWhenUsed="1" w:qFormat="1"/>
-    <w:lsdException w:name="heading 7" w:uiPriority="9" w:semiHidden="1" w:unhideWhenUsed="1" w:qFormat="1"/>
-    <w:lsdException w:name="heading 8" w:uiPriority="9" w:semiHidden="1" w:unhideWhenUsed="1" w:qFormat="1"/>
-    <w:lsdException w:name="heading 9" w:uiPriority="9" w:semiHidden="1" w:unhideWhenUsed="1" w:qFormat="1"/>
+    <w:lsdException w:name="heading 2" w:semiHidden="1" w:uiPriority="9" w:unhideWhenUsed="1" w:qFormat="1"/>
+    <w:lsdException w:name="heading 3" w:semiHidden="1" w:uiPriority="9" w:unhideWhenUsed="1" w:qFormat="1"/>
+    <w:lsdException w:name="heading 4" w:semiHidden="1" w:uiPriority="9" w:unhideWhenUsed="1" w:qFormat="1"/>
+    <w:lsdException w:name="heading 5" w:semiHidden="1" w:uiPriority="9" w:unhideWhenUsed="1" w:qFormat="1"/>
+    <w:lsdException w:name="heading 6" w:semiHidden="1" w:uiPriority="9" w:unhideWhenUsed="1" w:qFormat="1"/>
+    <w:lsdException w:name="heading 7" w:semiHidden="1" w:uiPriority="9" w:unhideWhenUsed="1" w:qFormat="1"/>
+    <w:lsdException w:name="heading 8" w:semiHidden="1" w:uiPriority="9" w:unhideWhenUsed="1" w:qFormat="1"/>
+    <w:lsdException w:name="heading 9" w:semiHidden="1" w:uiPriority="9" w:unhideWhenUsed="1" w:qFormat="1"/>
     <w:lsdException w:name="index 1" w:semiHidden="1" w:unhideWhenUsed="1"/>
     <w:lsdException w:name="index 2" w:semiHidden="1" w:unhideWhenUsed="1"/>
     <w:lsdException w:name="index 3" w:semiHidden="1" w:unhideWhenUsed="1"/>
@@ -2614,22 +2412,22 @@
     <w:lsdException w:name="index 7" w:semiHidden="1" w:unhideWhenUsed="1"/>
     <w:lsdException w:name="index 8" w:semiHidden="1" w:unhideWhenUsed="1"/>
     <w:lsdException w:name="index 9" w:semiHidden="1" w:unhideWhenUsed="1"/>
-    <w:lsdException w:name="toc 1" w:uiPriority="39" w:semiHidden="1" w:unhideWhenUsed="1"/>
-    <w:lsdException w:name="toc 2" w:uiPriority="39" w:semiHidden="1" w:unhideWhenUsed="1"/>
-    <w:lsdException w:name="toc 3" w:uiPriority="39" w:semiHidden="1" w:unhideWhenUsed="1"/>
-    <w:lsdException w:name="toc 4" w:uiPriority="39" w:semiHidden="1" w:unhideWhenUsed="1"/>
-    <w:lsdException w:name="toc 5" w:uiPriority="39" w:semiHidden="1" w:unhideWhenUsed="1"/>
-    <w:lsdException w:name="toc 6" w:uiPriority="39" w:semiHidden="1" w:unhideWhenUsed="1"/>
-    <w:lsdException w:name="toc 7" w:uiPriority="39" w:semiHidden="1" w:unhideWhenUsed="1"/>
-    <w:lsdException w:name="toc 8" w:uiPriority="39" w:semiHidden="1" w:unhideWhenUsed="1"/>
-    <w:lsdException w:name="toc 9" w:uiPriority="39" w:semiHidden="1" w:unhideWhenUsed="1"/>
+    <w:lsdException w:name="toc 1" w:semiHidden="1" w:uiPriority="39" w:unhideWhenUsed="1"/>
+    <w:lsdException w:name="toc 2" w:semiHidden="1" w:uiPriority="39" w:unhideWhenUsed="1"/>
+    <w:lsdException w:name="toc 3" w:semiHidden="1" w:uiPriority="39" w:unhideWhenUsed="1"/>
+    <w:lsdException w:name="toc 4" w:semiHidden="1" w:uiPriority="39" w:unhideWhenUsed="1"/>
+    <w:lsdException w:name="toc 5" w:semiHidden="1" w:uiPriority="39" w:unhideWhenUsed="1"/>
+    <w:lsdException w:name="toc 6" w:semiHidden="1" w:uiPriority="39" w:unhideWhenUsed="1"/>
+    <w:lsdException w:name="toc 7" w:semiHidden="1" w:uiPriority="39" w:unhideWhenUsed="1"/>
+    <w:lsdException w:name="toc 8" w:semiHidden="1" w:uiPriority="39" w:unhideWhenUsed="1"/>
+    <w:lsdException w:name="toc 9" w:semiHidden="1" w:uiPriority="39" w:unhideWhenUsed="1"/>
     <w:lsdException w:name="Normal Indent" w:semiHidden="1" w:unhideWhenUsed="1"/>
     <w:lsdException w:name="footnote text" w:semiHidden="1" w:unhideWhenUsed="1"/>
     <w:lsdException w:name="annotation text" w:semiHidden="1" w:unhideWhenUsed="1"/>
     <w:lsdException w:name="header" w:semiHidden="1" w:unhideWhenUsed="1"/>
     <w:lsdException w:name="footer" w:semiHidden="1" w:unhideWhenUsed="1"/>
     <w:lsdException w:name="index heading" w:semiHidden="1" w:unhideWhenUsed="1"/>
-    <w:lsdException w:name="caption" w:uiPriority="35" w:semiHidden="1" w:unhideWhenUsed="1" w:qFormat="1"/>
+    <w:lsdException w:name="caption" w:semiHidden="1" w:uiPriority="35" w:unhideWhenUsed="1" w:qFormat="1"/>
     <w:lsdException w:name="table of figures" w:semiHidden="1" w:unhideWhenUsed="1"/>
     <w:lsdException w:name="envelope address" w:semiHidden="1" w:unhideWhenUsed="1"/>
     <w:lsdException w:name="envelope return" w:semiHidden="1" w:unhideWhenUsed="1"/>
@@ -2660,7 +2458,7 @@
     <w:lsdException w:name="Title" w:uiPriority="10" w:qFormat="1"/>
     <w:lsdException w:name="Closing" w:semiHidden="1" w:unhideWhenUsed="1"/>
     <w:lsdException w:name="Signature" w:semiHidden="1" w:unhideWhenUsed="1"/>
-    <w:lsdException w:name="Default Paragraph Font" w:uiPriority="1" w:semiHidden="1" w:unhideWhenUsed="1"/>
+    <w:lsdException w:name="Default Paragraph Font" w:semiHidden="1" w:uiPriority="1" w:unhideWhenUsed="1"/>
     <w:lsdException w:name="Body Text" w:semiHidden="1" w:unhideWhenUsed="1"/>
     <w:lsdException w:name="Body Text Indent" w:semiHidden="1" w:unhideWhenUsed="1"/>
     <w:lsdException w:name="List Continue" w:semiHidden="1" w:unhideWhenUsed="1"/>
@@ -2860,8 +2658,8 @@
     <w:lsdException w:name="Subtle Reference" w:uiPriority="31" w:qFormat="1"/>
     <w:lsdException w:name="Intense Reference" w:uiPriority="32" w:qFormat="1"/>
     <w:lsdException w:name="Book Title" w:uiPriority="33" w:qFormat="1"/>
-    <w:lsdException w:name="Bibliography" w:uiPriority="37" w:semiHidden="1" w:unhideWhenUsed="1"/>
-    <w:lsdException w:name="TOC Heading" w:uiPriority="39" w:semiHidden="1" w:unhideWhenUsed="1" w:qFormat="1"/>
+    <w:lsdException w:name="Bibliography" w:semiHidden="1" w:uiPriority="37" w:unhideWhenUsed="1"/>
+    <w:lsdException w:name="TOC Heading" w:semiHidden="1" w:uiPriority="39" w:unhideWhenUsed="1" w:qFormat="1"/>
     <w:lsdException w:name="Plain Table 1" w:uiPriority="41"/>
     <w:lsdException w:name="Plain Table 2" w:uiPriority="42"/>
     <w:lsdException w:name="Plain Table 3" w:uiPriority="43"/>
@@ -2969,156 +2767,14 @@
     <w:lsdException w:name="Mention" w:semiHidden="1" w:unhideWhenUsed="1"/>
     <w:lsdException w:name="Smart Hyperlink" w:semiHidden="1" w:unhideWhenUsed="1"/>
   </w:latentStyles>
-  <w:style w:type="paragraph" w:styleId="Normal" w:default="1">
+  <w:style w:type="paragraph" w:default="1" w:styleId="Normal">
     <w:name w:val="Normal"/>
     <w:qFormat/>
-    <w:rsid w:val="00624dbe"/>
-    <w:pPr>
-      <w:widowControl/>
-      <w:bidi w:val="0"/>
-      <w:jc w:val="left"/>
-    </w:pPr>
-    <w:rPr>
-      <w:rFonts w:ascii="Calibri" w:hAnsi="Calibri" w:eastAsia="Calibri" w:cs="" w:asciiTheme="minorHAnsi" w:cstheme="minorBidi" w:eastAsiaTheme="minorHAnsi" w:hAnsiTheme="minorHAnsi"/>
-      <w:color w:val="auto"/>
-      <w:sz w:val="24"/>
-      <w:szCs w:val="24"/>
-      <w:lang w:val="en-US" w:eastAsia="en-US" w:bidi="ar-SA"/>
-    </w:rPr>
+    <w:rsid w:val="00624DBE"/>
   </w:style>
-  <w:style w:type="character" w:styleId="DefaultParagraphFont" w:default="1">
+  <w:style w:type="character" w:default="1" w:styleId="DefaultParagraphFont">
     <w:name w:val="Default Paragraph Font"/>
     <w:uiPriority w:val="1"/>
-    <w:semiHidden/>
-    <w:unhideWhenUsed/>
-    <w:qFormat/>
-    <w:rPr/>
-  </w:style>
-  <w:style w:type="character" w:styleId="HeaderChar" w:customStyle="1">
-    <w:name w:val="Header Char"/>
-    <w:basedOn w:val="DefaultParagraphFont"/>
-    <w:link w:val="Header"/>
-    <w:uiPriority w:val="99"/>
-    <w:qFormat/>
-    <w:rsid w:val="00827a2f"/>
-    <w:rPr/>
-  </w:style>
-  <w:style w:type="character" w:styleId="FooterChar" w:customStyle="1">
-    <w:name w:val="Footer Char"/>
-    <w:basedOn w:val="DefaultParagraphFont"/>
-    <w:link w:val="Footer"/>
-    <w:uiPriority w:val="99"/>
-    <w:qFormat/>
-    <w:rsid w:val="00827a2f"/>
-    <w:rPr/>
-  </w:style>
-  <w:style w:type="paragraph" w:styleId="Heading">
-    <w:name w:val="Heading"/>
-    <w:basedOn w:val="Normal"/>
-    <w:next w:val="TextBody"/>
-    <w:qFormat/>
-    <w:pPr>
-      <w:keepNext/>
-      <w:spacing w:before="240" w:after="120"/>
-    </w:pPr>
-    <w:rPr>
-      <w:rFonts w:ascii="Liberation Sans" w:hAnsi="Liberation Sans" w:eastAsia="WenQuanYi Zen Hei Sharp" w:cs="Lohit Devanagari"/>
-      <w:sz w:val="28"/>
-      <w:szCs w:val="28"/>
-    </w:rPr>
-  </w:style>
-  <w:style w:type="paragraph" w:styleId="TextBody">
-    <w:name w:val="Text Body"/>
-    <w:basedOn w:val="Normal"/>
-    <w:pPr>
-      <w:spacing w:lineRule="auto" w:line="288" w:before="0" w:after="140"/>
-    </w:pPr>
-    <w:rPr/>
-  </w:style>
-  <w:style w:type="paragraph" w:styleId="List">
-    <w:name w:val="List"/>
-    <w:basedOn w:val="TextBody"/>
-    <w:pPr/>
-    <w:rPr>
-      <w:rFonts w:cs="Lohit Devanagari"/>
-    </w:rPr>
-  </w:style>
-  <w:style w:type="paragraph" w:styleId="Caption">
-    <w:name w:val="Caption"/>
-    <w:basedOn w:val="Normal"/>
-    <w:qFormat/>
-    <w:pPr>
-      <w:suppressLineNumbers/>
-      <w:spacing w:before="120" w:after="120"/>
-    </w:pPr>
-    <w:rPr>
-      <w:rFonts w:cs="Lohit Devanagari"/>
-      <w:i/>
-      <w:iCs/>
-      <w:sz w:val="24"/>
-      <w:szCs w:val="24"/>
-    </w:rPr>
-  </w:style>
-  <w:style w:type="paragraph" w:styleId="Index">
-    <w:name w:val="Index"/>
-    <w:basedOn w:val="Normal"/>
-    <w:qFormat/>
-    <w:pPr>
-      <w:suppressLineNumbers/>
-    </w:pPr>
-    <w:rPr>
-      <w:rFonts w:cs="Lohit Devanagari"/>
-    </w:rPr>
-  </w:style>
-  <w:style w:type="paragraph" w:styleId="Header">
-    <w:name w:val="Header"/>
-    <w:basedOn w:val="Normal"/>
-    <w:link w:val="HeaderChar"/>
-    <w:uiPriority w:val="99"/>
-    <w:unhideWhenUsed/>
-    <w:rsid w:val="00827a2f"/>
-    <w:pPr>
-      <w:tabs>
-        <w:tab w:val="center" w:pos="4513" w:leader="none"/>
-        <w:tab w:val="right" w:pos="9026" w:leader="none"/>
-      </w:tabs>
-    </w:pPr>
-    <w:rPr/>
-  </w:style>
-  <w:style w:type="paragraph" w:styleId="Footer">
-    <w:name w:val="Footer"/>
-    <w:basedOn w:val="Normal"/>
-    <w:link w:val="FooterChar"/>
-    <w:uiPriority w:val="99"/>
-    <w:unhideWhenUsed/>
-    <w:rsid w:val="00827a2f"/>
-    <w:pPr>
-      <w:tabs>
-        <w:tab w:val="center" w:pos="4513" w:leader="none"/>
-        <w:tab w:val="right" w:pos="9026" w:leader="none"/>
-      </w:tabs>
-    </w:pPr>
-    <w:rPr/>
-  </w:style>
-  <w:style w:type="paragraph" w:styleId="NormalWeb">
-    <w:name w:val="Normal (Web)"/>
-    <w:basedOn w:val="Normal"/>
-    <w:uiPriority w:val="99"/>
-    <w:semiHidden/>
-    <w:unhideWhenUsed/>
-    <w:qFormat/>
-    <w:rsid w:val="00714fbb"/>
-    <w:pPr>
-      <w:spacing w:beforeAutospacing="1" w:afterAutospacing="1"/>
-    </w:pPr>
-    <w:rPr>
-      <w:rFonts w:ascii="Times New Roman" w:hAnsi="Times New Roman" w:eastAsia="Times New Roman" w:cs="Times New Roman"/>
-      <w:lang w:val="en-GB"/>
-    </w:rPr>
-  </w:style>
-  <w:style w:type="numbering" w:styleId="NoList" w:default="1">
-    <w:name w:val="No List"/>
-    <w:uiPriority w:val="99"/>
     <w:semiHidden/>
     <w:unhideWhenUsed/>
   </w:style>
@@ -3137,19 +2793,139 @@
       </w:tblCellMar>
     </w:tblPr>
   </w:style>
+  <w:style w:type="numbering" w:default="1" w:styleId="NoList">
+    <w:name w:val="No List"/>
+    <w:uiPriority w:val="99"/>
+    <w:semiHidden/>
+    <w:unhideWhenUsed/>
+  </w:style>
+  <w:style w:type="character" w:customStyle="1" w:styleId="HeaderChar">
+    <w:name w:val="Header Char"/>
+    <w:basedOn w:val="DefaultParagraphFont"/>
+    <w:link w:val="Header"/>
+    <w:uiPriority w:val="99"/>
+    <w:qFormat/>
+    <w:rsid w:val="00827A2F"/>
+  </w:style>
+  <w:style w:type="character" w:customStyle="1" w:styleId="FooterChar">
+    <w:name w:val="Footer Char"/>
+    <w:basedOn w:val="DefaultParagraphFont"/>
+    <w:link w:val="Footer"/>
+    <w:uiPriority w:val="99"/>
+    <w:qFormat/>
+    <w:rsid w:val="00827A2F"/>
+  </w:style>
+  <w:style w:type="paragraph" w:customStyle="1" w:styleId="Heading">
+    <w:name w:val="Heading"/>
+    <w:basedOn w:val="Normal"/>
+    <w:next w:val="TextBody"/>
+    <w:qFormat/>
+    <w:pPr>
+      <w:keepNext/>
+      <w:spacing w:before="240" w:after="120"/>
+    </w:pPr>
+    <w:rPr>
+      <w:rFonts w:ascii="Liberation Sans" w:eastAsia="WenQuanYi Zen Hei Sharp" w:hAnsi="Liberation Sans" w:cs="Lohit Devanagari"/>
+      <w:sz w:val="28"/>
+      <w:szCs w:val="28"/>
+    </w:rPr>
+  </w:style>
+  <w:style w:type="paragraph" w:customStyle="1" w:styleId="TextBody">
+    <w:name w:val="Text Body"/>
+    <w:basedOn w:val="Normal"/>
+    <w:pPr>
+      <w:spacing w:after="140" w:line="288" w:lineRule="auto"/>
+    </w:pPr>
+  </w:style>
+  <w:style w:type="paragraph" w:styleId="List">
+    <w:name w:val="List"/>
+    <w:basedOn w:val="TextBody"/>
+    <w:rPr>
+      <w:rFonts w:cs="Lohit Devanagari"/>
+    </w:rPr>
+  </w:style>
+  <w:style w:type="paragraph" w:styleId="Caption">
+    <w:name w:val="caption"/>
+    <w:basedOn w:val="Normal"/>
+    <w:qFormat/>
+    <w:pPr>
+      <w:suppressLineNumbers/>
+      <w:spacing w:before="120" w:after="120"/>
+    </w:pPr>
+    <w:rPr>
+      <w:rFonts w:cs="Lohit Devanagari"/>
+      <w:i/>
+      <w:iCs/>
+    </w:rPr>
+  </w:style>
+  <w:style w:type="paragraph" w:customStyle="1" w:styleId="Index">
+    <w:name w:val="Index"/>
+    <w:basedOn w:val="Normal"/>
+    <w:qFormat/>
+    <w:pPr>
+      <w:suppressLineNumbers/>
+    </w:pPr>
+    <w:rPr>
+      <w:rFonts w:cs="Lohit Devanagari"/>
+    </w:rPr>
+  </w:style>
+  <w:style w:type="paragraph" w:styleId="Header">
+    <w:name w:val="header"/>
+    <w:basedOn w:val="Normal"/>
+    <w:link w:val="HeaderChar"/>
+    <w:uiPriority w:val="99"/>
+    <w:unhideWhenUsed/>
+    <w:rsid w:val="00827A2F"/>
+    <w:pPr>
+      <w:tabs>
+        <w:tab w:val="center" w:pos="4513"/>
+        <w:tab w:val="right" w:pos="9026"/>
+      </w:tabs>
+    </w:pPr>
+  </w:style>
+  <w:style w:type="paragraph" w:styleId="Footer">
+    <w:name w:val="footer"/>
+    <w:basedOn w:val="Normal"/>
+    <w:link w:val="FooterChar"/>
+    <w:uiPriority w:val="99"/>
+    <w:unhideWhenUsed/>
+    <w:rsid w:val="00827A2F"/>
+    <w:pPr>
+      <w:tabs>
+        <w:tab w:val="center" w:pos="4513"/>
+        <w:tab w:val="right" w:pos="9026"/>
+      </w:tabs>
+    </w:pPr>
+  </w:style>
+  <w:style w:type="paragraph" w:styleId="NormalWeb">
+    <w:name w:val="Normal (Web)"/>
+    <w:basedOn w:val="Normal"/>
+    <w:uiPriority w:val="99"/>
+    <w:semiHidden/>
+    <w:unhideWhenUsed/>
+    <w:qFormat/>
+    <w:rsid w:val="00714FBB"/>
+    <w:pPr>
+      <w:spacing w:beforeAutospacing="1" w:afterAutospacing="1"/>
+    </w:pPr>
+    <w:rPr>
+      <w:rFonts w:ascii="Times New Roman" w:eastAsia="Times New Roman" w:hAnsi="Times New Roman" w:cs="Times New Roman"/>
+      <w:lang w:val="en-GB"/>
+    </w:rPr>
+  </w:style>
   <w:style w:type="table" w:styleId="TableGrid">
     <w:name w:val="Table Grid"/>
     <w:basedOn w:val="TableNormal"/>
     <w:uiPriority w:val="39"/>
-    <w:rsid w:val="009e1236"/>
+    <w:rsid w:val="009E1236"/>
     <w:tblPr>
       <w:tblBorders>
-        <w:top w:val="single" w:color="auto" w:sz="4" w:space="0"/>
-        <w:left w:val="single" w:color="auto" w:sz="4" w:space="0"/>
-        <w:bottom w:val="single" w:color="auto" w:sz="4" w:space="0"/>
-        <w:right w:val="single" w:color="auto" w:sz="4" w:space="0"/>
-        <w:insideH w:val="single" w:color="auto" w:sz="4" w:space="0"/>
-        <w:insideV w:val="single" w:color="auto" w:sz="4" w:space="0"/>
+        <w:top w:val="single" w:sz="4" w:space="0" w:color="auto"/>
+        <w:left w:val="single" w:sz="4" w:space="0" w:color="auto"/>
+        <w:bottom w:val="single" w:sz="4" w:space="0" w:color="auto"/>
+        <w:right w:val="single" w:sz="4" w:space="0" w:color="auto"/>
+        <w:insideH w:val="single" w:sz="4" w:space="0" w:color="auto"/>
+        <w:insideV w:val="single" w:sz="4" w:space="0" w:color="auto"/>
       </w:tblBorders>
     </w:tblPr>
   </w:style>

</xml_diff>